<commit_message>
changes to lit rev
</commit_message>
<xml_diff>
--- a/Documentation/Literature Review.docx
+++ b/Documentation/Literature Review.docx
@@ -293,12 +293,21 @@
           <w:sz w:val="22"/>
         </w:rPr>
       </w:pPr>
+      <w:proofErr w:type="spellStart"/>
       <w:r>
         <w:rPr>
           <w:rFonts w:ascii="Times New Roman" w:hAnsi="Times New Roman" w:cs="Times New Roman" w:hint="eastAsia"/>
           <w:sz w:val="22"/>
         </w:rPr>
-        <w:t xml:space="preserve">Scimago </w:t>
+        <w:t>Scimago</w:t>
+      </w:r>
+      <w:proofErr w:type="spellEnd"/>
+      <w:r>
+        <w:rPr>
+          <w:rFonts w:ascii="Times New Roman" w:hAnsi="Times New Roman" w:cs="Times New Roman" w:hint="eastAsia"/>
+          <w:sz w:val="22"/>
+        </w:rPr>
+        <w:t xml:space="preserve"> </w:t>
       </w:r>
       <w:r>
         <w:rPr>
@@ -382,7 +391,23 @@
           <w:rFonts w:ascii="Times New Roman" w:hAnsi="Times New Roman" w:cs="Times New Roman"/>
           <w:sz w:val="22"/>
         </w:rPr>
-        <w:t xml:space="preserve"> The end users of the system follow a certain approach to language learning and the majority are already familiar with research by linguist Dr. Stephen Krashen and as such his works will also be investigated.</w:t>
+        <w:t xml:space="preserve"> The end users of the system follow a certain approach to language learning and the majority are already familiar with research by linguist </w:t>
+      </w:r>
+      <w:proofErr w:type="spellStart"/>
+      <w:r>
+        <w:rPr>
+          <w:rFonts w:ascii="Times New Roman" w:hAnsi="Times New Roman" w:cs="Times New Roman"/>
+          <w:sz w:val="22"/>
+        </w:rPr>
+        <w:t>Dr.</w:t>
+      </w:r>
+      <w:proofErr w:type="spellEnd"/>
+      <w:r>
+        <w:rPr>
+          <w:rFonts w:ascii="Times New Roman" w:hAnsi="Times New Roman" w:cs="Times New Roman"/>
+          <w:sz w:val="22"/>
+        </w:rPr>
+        <w:t xml:space="preserve"> Stephen Krashen and as such his works will also be investigated.</w:t>
       </w:r>
     </w:p>
     <w:p>
@@ -808,7 +833,6 @@
       <w:pPr>
         <w:rPr>
           <w:rFonts w:ascii="Times New Roman" w:hAnsi="Times New Roman" w:cs="Times New Roman"/>
-          <w:b/>
           <w:sz w:val="22"/>
         </w:rPr>
       </w:pPr>
@@ -862,6 +886,14 @@
         </w:rPr>
         <w:t>Practical implications</w:t>
       </w:r>
+    </w:p>
+    <w:p>
+      <w:pPr>
+        <w:rPr>
+          <w:rFonts w:ascii="Times New Roman" w:hAnsi="Times New Roman" w:cs="Times New Roman"/>
+          <w:sz w:val="22"/>
+        </w:rPr>
+      </w:pPr>
     </w:p>
     <w:p>
       <w:pPr>
@@ -1147,6 +1179,7 @@
           <w:i/>
           <w:sz w:val="22"/>
         </w:rPr>
+        <w:lastRenderedPageBreak/>
         <w:t>Forgetting curve, Leitner algorithm</w:t>
       </w:r>
     </w:p>
@@ -1555,7 +1588,21 @@
           <w:rFonts w:ascii="Times New Roman" w:hAnsi="Times New Roman" w:cs="Times New Roman"/>
           <w:sz w:val="24"/>
         </w:rPr>
-        <w:t>The first is where one learns the “building blocks” of a language with a bottom-up approach, starting from the basics of the language’s grammar and vocabulary, learning how to string sentences together and how the language’s alphabet is pronounced. A good example of this would be</w:t>
+        <w:t xml:space="preserve">The first is where </w:t>
+      </w:r>
+      <w:r>
+        <w:rPr>
+          <w:rFonts w:ascii="Times New Roman" w:hAnsi="Times New Roman" w:cs="Times New Roman"/>
+          <w:sz w:val="24"/>
+        </w:rPr>
+        <w:t xml:space="preserve">the learner </w:t>
+      </w:r>
+      <w:r>
+        <w:rPr>
+          <w:rFonts w:ascii="Times New Roman" w:hAnsi="Times New Roman" w:cs="Times New Roman"/>
+          <w:sz w:val="24"/>
+        </w:rPr>
+        <w:t>learns the “building blocks” of a language with a bottom-up approach, starting from the basics of the language’s grammar and vocabulary, learning how to string sentences together and how the language’s alphabet is pronounced. A good example of this would be</w:t>
       </w:r>
       <w:r>
         <w:rPr>
@@ -1633,7 +1680,21 @@
           <w:sz w:val="24"/>
         </w:rPr>
         <w:lastRenderedPageBreak/>
-        <w:t>The second is to use a top-down approach where one spends as much time exposed to the foreign language as possible</w:t>
+        <w:t xml:space="preserve">The second is to use a top-down approach where </w:t>
+      </w:r>
+      <w:r>
+        <w:rPr>
+          <w:rFonts w:ascii="Times New Roman" w:hAnsi="Times New Roman" w:cs="Times New Roman"/>
+          <w:sz w:val="24"/>
+        </w:rPr>
+        <w:t xml:space="preserve">the learner </w:t>
+      </w:r>
+      <w:r>
+        <w:rPr>
+          <w:rFonts w:ascii="Times New Roman" w:hAnsi="Times New Roman" w:cs="Times New Roman" w:hint="eastAsia"/>
+          <w:sz w:val="24"/>
+        </w:rPr>
+        <w:t>spends as much time exposed to the foreign language as possible</w:t>
       </w:r>
       <w:r>
         <w:rPr>
@@ -1748,7 +1809,27 @@
           <w:sz w:val="24"/>
           <w:szCs w:val="24"/>
         </w:rPr>
-        <w:t>Freed, B. F., Segalowitz, N., &amp; Dewey, D. P. (2004)</w:t>
+        <w:t xml:space="preserve">Freed, B. F., </w:t>
+      </w:r>
+      <w:proofErr w:type="spellStart"/>
+      <w:r>
+        <w:rPr>
+          <w:rFonts w:ascii="Times New Roman" w:hAnsi="Times New Roman" w:cs="Times New Roman"/>
+          <w:kern w:val="0"/>
+          <w:sz w:val="24"/>
+          <w:szCs w:val="24"/>
+        </w:rPr>
+        <w:t>Segalowitz</w:t>
+      </w:r>
+      <w:proofErr w:type="spellEnd"/>
+      <w:r>
+        <w:rPr>
+          <w:rFonts w:ascii="Times New Roman" w:hAnsi="Times New Roman" w:cs="Times New Roman"/>
+          <w:kern w:val="0"/>
+          <w:sz w:val="24"/>
+          <w:szCs w:val="24"/>
+        </w:rPr>
+        <w:t>, N., &amp; Dewey, D. P. (2004)</w:t>
       </w:r>
       <w:commentRangeEnd w:id="3"/>
       <w:r>
@@ -2022,7 +2103,25 @@
           <w:i/>
           <w:sz w:val="24"/>
         </w:rPr>
-        <w:t xml:space="preserve"> (i + 1)</w:t>
+        <w:t xml:space="preserve"> (</w:t>
+      </w:r>
+      <w:proofErr w:type="spellStart"/>
+      <w:r>
+        <w:rPr>
+          <w:rFonts w:ascii="Times New Roman" w:hAnsi="Times New Roman" w:cs="Times New Roman"/>
+          <w:i/>
+          <w:sz w:val="24"/>
+        </w:rPr>
+        <w:t>i</w:t>
+      </w:r>
+      <w:proofErr w:type="spellEnd"/>
+      <w:r>
+        <w:rPr>
+          <w:rFonts w:ascii="Times New Roman" w:hAnsi="Times New Roman" w:cs="Times New Roman"/>
+          <w:i/>
+          <w:sz w:val="24"/>
+        </w:rPr>
+        <w:t xml:space="preserve"> + 1)</w:t>
       </w:r>
       <w:r>
         <w:rPr>
@@ -2064,7 +2163,21 @@
           <w:rFonts w:ascii="Times New Roman" w:hAnsi="Times New Roman" w:cs="Times New Roman"/>
           <w:sz w:val="24"/>
         </w:rPr>
-        <w:t xml:space="preserve"> language. The more exposure one gets to the </w:t>
+        <w:t xml:space="preserve"> language. The more exposure </w:t>
+      </w:r>
+      <w:r>
+        <w:rPr>
+          <w:rFonts w:ascii="Times New Roman" w:hAnsi="Times New Roman" w:cs="Times New Roman"/>
+          <w:sz w:val="24"/>
+        </w:rPr>
+        <w:t>the learner</w:t>
+      </w:r>
+      <w:r>
+        <w:rPr>
+          <w:rFonts w:ascii="Times New Roman" w:hAnsi="Times New Roman" w:cs="Times New Roman"/>
+          <w:sz w:val="24"/>
+        </w:rPr>
+        <w:t xml:space="preserve"> gets to the </w:t>
       </w:r>
       <w:r>
         <w:rPr>
@@ -2086,7 +2199,25 @@
           <w:i/>
           <w:sz w:val="24"/>
         </w:rPr>
-        <w:t>(i + 1</w:t>
+        <w:t>(</w:t>
+      </w:r>
+      <w:proofErr w:type="spellStart"/>
+      <w:r>
+        <w:rPr>
+          <w:rFonts w:ascii="Times New Roman" w:hAnsi="Times New Roman" w:cs="Times New Roman"/>
+          <w:i/>
+          <w:sz w:val="24"/>
+        </w:rPr>
+        <w:t>i</w:t>
+      </w:r>
+      <w:proofErr w:type="spellEnd"/>
+      <w:r>
+        <w:rPr>
+          <w:rFonts w:ascii="Times New Roman" w:hAnsi="Times New Roman" w:cs="Times New Roman"/>
+          <w:i/>
+          <w:sz w:val="24"/>
+        </w:rPr>
+        <w:t xml:space="preserve"> + 1</w:t>
       </w:r>
       <w:r>
         <w:rPr>
@@ -2240,17 +2371,679 @@
     <w:p>
       <w:pPr>
         <w:rPr>
-          <w:rFonts w:ascii="Times New Roman" w:hAnsi="Times New Roman" w:cs="Times New Roman"/>
-          <w:b/>
-          <w:sz w:val="24"/>
-        </w:rPr>
-      </w:pPr>
-      <w:r>
-        <w:rPr>
-          <w:rFonts w:ascii="Times New Roman" w:hAnsi="Times New Roman" w:cs="Times New Roman"/>
-          <w:b/>
-          <w:sz w:val="24"/>
-        </w:rPr>
+          <w:rFonts w:ascii="Times New Roman" w:hAnsi="Times New Roman" w:cs="Times New Roman" w:hint="eastAsia"/>
+          <w:kern w:val="0"/>
+          <w:sz w:val="24"/>
+          <w:szCs w:val="24"/>
+        </w:rPr>
+      </w:pPr>
+      <w:r>
+        <w:rPr>
+          <w:rFonts w:ascii="Times New Roman" w:hAnsi="Times New Roman" w:cs="Times New Roman"/>
+          <w:b/>
+          <w:sz w:val="24"/>
+        </w:rPr>
+        <w:t>Spaced repetition</w:t>
+      </w:r>
+      <w:r>
+        <w:rPr>
+          <w:rFonts w:ascii="Times New Roman" w:hAnsi="Times New Roman" w:cs="Times New Roman"/>
+          <w:b/>
+          <w:sz w:val="24"/>
+        </w:rPr>
+        <w:t xml:space="preserve"> and the </w:t>
+      </w:r>
+      <w:r>
+        <w:rPr>
+          <w:rFonts w:ascii="Times New Roman" w:hAnsi="Times New Roman" w:cs="Times New Roman"/>
+          <w:b/>
+          <w:sz w:val="24"/>
+        </w:rPr>
+        <w:t>distributed practice effect</w:t>
+      </w:r>
+    </w:p>
+    <w:p>
+      <w:pPr>
+        <w:rPr>
+          <w:rFonts w:ascii="Times New Roman" w:hAnsi="Times New Roman" w:cs="Times New Roman"/>
+          <w:kern w:val="0"/>
+          <w:sz w:val="24"/>
+          <w:szCs w:val="24"/>
+        </w:rPr>
+      </w:pPr>
+      <w:r>
+        <w:rPr>
+          <w:rFonts w:ascii="Times New Roman" w:hAnsi="Times New Roman" w:cs="Times New Roman"/>
+          <w:kern w:val="0"/>
+          <w:sz w:val="24"/>
+          <w:szCs w:val="24"/>
+        </w:rPr>
+        <w:t xml:space="preserve">Spaced repetition is the act of learning something and then spacing time out for the next review to allow a person to consolidate their understanding of the subject, to learn partially missed or completely missed information on the previous run and to also give the learner feedback to allow them to test their correctness of the knowledge that they gained from the previous run, </w:t>
+      </w:r>
+      <w:r>
+        <w:rPr>
+          <w:rFonts w:ascii="Times New Roman" w:hAnsi="Times New Roman" w:cs="Times New Roman" w:hint="eastAsia"/>
+          <w:kern w:val="0"/>
+          <w:sz w:val="24"/>
+          <w:szCs w:val="24"/>
+        </w:rPr>
+        <w:t>David P. &amp; Mohamed (</w:t>
+      </w:r>
+      <w:r>
+        <w:rPr>
+          <w:rFonts w:ascii="Times New Roman" w:hAnsi="Times New Roman" w:cs="Times New Roman"/>
+          <w:kern w:val="0"/>
+          <w:sz w:val="24"/>
+          <w:szCs w:val="24"/>
+        </w:rPr>
+        <w:t>1965, p. 149</w:t>
+      </w:r>
+      <w:r>
+        <w:rPr>
+          <w:rFonts w:ascii="Times New Roman" w:hAnsi="Times New Roman" w:cs="Times New Roman" w:hint="eastAsia"/>
+          <w:kern w:val="0"/>
+          <w:sz w:val="24"/>
+          <w:szCs w:val="24"/>
+        </w:rPr>
+        <w:t>)</w:t>
+      </w:r>
+      <w:r>
+        <w:rPr>
+          <w:rFonts w:ascii="Times New Roman" w:hAnsi="Times New Roman" w:cs="Times New Roman"/>
+          <w:kern w:val="0"/>
+          <w:sz w:val="24"/>
+          <w:szCs w:val="24"/>
+        </w:rPr>
+        <w:t>. As such the learner will gain a deeper understanding of the topic with each review.</w:t>
+      </w:r>
+    </w:p>
+    <w:p>
+      <w:pPr>
+        <w:rPr>
+          <w:rFonts w:ascii="Times New Roman" w:hAnsi="Times New Roman" w:cs="Times New Roman"/>
+          <w:kern w:val="0"/>
+          <w:sz w:val="24"/>
+          <w:szCs w:val="24"/>
+        </w:rPr>
+      </w:pPr>
+    </w:p>
+    <w:p>
+      <w:pPr>
+        <w:rPr>
+          <w:rFonts w:ascii="Times New Roman" w:hAnsi="Times New Roman" w:cs="Times New Roman"/>
+          <w:kern w:val="0"/>
+          <w:sz w:val="24"/>
+          <w:szCs w:val="24"/>
+        </w:rPr>
+      </w:pPr>
+      <w:r>
+        <w:rPr>
+          <w:rFonts w:ascii="Times New Roman" w:hAnsi="Times New Roman" w:cs="Times New Roman"/>
+          <w:kern w:val="0"/>
+          <w:sz w:val="24"/>
+          <w:szCs w:val="24"/>
+        </w:rPr>
+        <w:t xml:space="preserve">An experiment by </w:t>
+      </w:r>
+      <w:r>
+        <w:rPr>
+          <w:rFonts w:ascii="Times New Roman" w:hAnsi="Times New Roman" w:cs="Times New Roman" w:hint="eastAsia"/>
+          <w:kern w:val="0"/>
+          <w:sz w:val="24"/>
+          <w:szCs w:val="24"/>
+        </w:rPr>
+        <w:t xml:space="preserve">Bloom &amp; </w:t>
+      </w:r>
+      <w:proofErr w:type="spellStart"/>
+      <w:r>
+        <w:rPr>
+          <w:rFonts w:ascii="Times New Roman" w:hAnsi="Times New Roman" w:cs="Times New Roman" w:hint="eastAsia"/>
+          <w:kern w:val="0"/>
+          <w:sz w:val="24"/>
+          <w:szCs w:val="24"/>
+        </w:rPr>
+        <w:t>Shuell</w:t>
+      </w:r>
+      <w:proofErr w:type="spellEnd"/>
+      <w:r>
+        <w:rPr>
+          <w:rFonts w:ascii="Times New Roman" w:hAnsi="Times New Roman" w:cs="Times New Roman" w:hint="eastAsia"/>
+          <w:kern w:val="0"/>
+          <w:sz w:val="24"/>
+          <w:szCs w:val="24"/>
+        </w:rPr>
+        <w:t xml:space="preserve"> (</w:t>
+      </w:r>
+      <w:r>
+        <w:rPr>
+          <w:rFonts w:ascii="Times New Roman" w:hAnsi="Times New Roman" w:cs="Times New Roman"/>
+          <w:kern w:val="0"/>
+          <w:sz w:val="24"/>
+          <w:szCs w:val="24"/>
+        </w:rPr>
+        <w:t xml:space="preserve">1981, p. 247) showed that </w:t>
+      </w:r>
+      <w:r>
+        <w:rPr>
+          <w:rFonts w:ascii="Times New Roman" w:hAnsi="Times New Roman" w:cs="Times New Roman"/>
+          <w:kern w:val="0"/>
+          <w:sz w:val="24"/>
+          <w:szCs w:val="24"/>
+        </w:rPr>
+        <w:t>distributed</w:t>
+      </w:r>
+      <w:r>
+        <w:rPr>
+          <w:rFonts w:ascii="Times New Roman" w:hAnsi="Times New Roman" w:cs="Times New Roman"/>
+          <w:kern w:val="0"/>
+          <w:sz w:val="24"/>
+          <w:szCs w:val="24"/>
+        </w:rPr>
+        <w:t xml:space="preserve"> </w:t>
+      </w:r>
+      <w:r>
+        <w:rPr>
+          <w:rFonts w:ascii="Times New Roman" w:hAnsi="Times New Roman" w:cs="Times New Roman"/>
+          <w:kern w:val="0"/>
+          <w:sz w:val="24"/>
+          <w:szCs w:val="24"/>
+        </w:rPr>
+        <w:t xml:space="preserve">practice </w:t>
+      </w:r>
+      <w:r>
+        <w:rPr>
+          <w:rFonts w:ascii="Times New Roman" w:hAnsi="Times New Roman" w:cs="Times New Roman"/>
+          <w:kern w:val="0"/>
+          <w:sz w:val="24"/>
+          <w:szCs w:val="24"/>
+        </w:rPr>
+        <w:t>allowed learners to remember</w:t>
+      </w:r>
+      <w:r>
+        <w:rPr>
+          <w:rFonts w:ascii="Times New Roman" w:hAnsi="Times New Roman" w:cs="Times New Roman"/>
+          <w:kern w:val="0"/>
+          <w:sz w:val="24"/>
+          <w:szCs w:val="24"/>
+        </w:rPr>
+        <w:t xml:space="preserve"> </w:t>
+      </w:r>
+      <w:r>
+        <w:rPr>
+          <w:rFonts w:ascii="Times New Roman" w:hAnsi="Times New Roman" w:cs="Times New Roman"/>
+          <w:kern w:val="0"/>
+          <w:sz w:val="24"/>
+          <w:szCs w:val="24"/>
+        </w:rPr>
+        <w:t>“</w:t>
+      </w:r>
+      <w:r>
+        <w:rPr>
+          <w:rFonts w:ascii="Times New Roman" w:hAnsi="Times New Roman" w:cs="Times New Roman"/>
+          <w:kern w:val="0"/>
+          <w:sz w:val="24"/>
+          <w:szCs w:val="24"/>
+        </w:rPr>
+        <w:t>substantially more words than those</w:t>
+      </w:r>
+      <w:r>
+        <w:rPr>
+          <w:rFonts w:ascii="Times New Roman" w:hAnsi="Times New Roman" w:cs="Times New Roman"/>
+          <w:kern w:val="0"/>
+          <w:sz w:val="24"/>
+          <w:szCs w:val="24"/>
+        </w:rPr>
+        <w:t xml:space="preserve"> </w:t>
+      </w:r>
+      <w:r>
+        <w:rPr>
+          <w:rFonts w:ascii="Times New Roman" w:hAnsi="Times New Roman" w:cs="Times New Roman"/>
+          <w:kern w:val="0"/>
+          <w:sz w:val="24"/>
+          <w:szCs w:val="24"/>
+        </w:rPr>
+        <w:t>students who had studied under conditions of massed practice</w:t>
+      </w:r>
+      <w:r>
+        <w:rPr>
+          <w:rFonts w:ascii="Times New Roman" w:hAnsi="Times New Roman" w:cs="Times New Roman"/>
+          <w:kern w:val="0"/>
+          <w:sz w:val="24"/>
+          <w:szCs w:val="24"/>
+        </w:rPr>
+        <w:t>”, finding that the performance of the distributed practice group was 35% better.</w:t>
+      </w:r>
+      <w:r>
+        <w:rPr>
+          <w:rFonts w:ascii="Times New Roman" w:hAnsi="Times New Roman" w:cs="Times New Roman"/>
+          <w:kern w:val="0"/>
+          <w:sz w:val="24"/>
+          <w:szCs w:val="24"/>
+        </w:rPr>
+        <w:t xml:space="preserve"> </w:t>
+      </w:r>
+      <w:r>
+        <w:rPr>
+          <w:rFonts w:ascii="Times New Roman" w:hAnsi="Times New Roman" w:cs="Times New Roman"/>
+          <w:kern w:val="0"/>
+          <w:sz w:val="24"/>
+          <w:szCs w:val="24"/>
+        </w:rPr>
+        <w:t xml:space="preserve">The results from </w:t>
+      </w:r>
+      <w:r>
+        <w:rPr>
+          <w:rFonts w:ascii="Times New Roman" w:hAnsi="Times New Roman" w:cs="Times New Roman"/>
+          <w:kern w:val="0"/>
+          <w:sz w:val="24"/>
+          <w:szCs w:val="24"/>
+        </w:rPr>
+        <w:t>Cepeda et al</w:t>
+      </w:r>
+      <w:r>
+        <w:rPr>
+          <w:rFonts w:ascii="Times New Roman" w:hAnsi="Times New Roman" w:cs="Times New Roman"/>
+          <w:kern w:val="0"/>
+          <w:sz w:val="24"/>
+          <w:szCs w:val="24"/>
+        </w:rPr>
+        <w:t>.</w:t>
+      </w:r>
+      <w:r>
+        <w:rPr>
+          <w:rFonts w:ascii="Times New Roman" w:hAnsi="Times New Roman" w:cs="Times New Roman" w:hint="eastAsia"/>
+          <w:kern w:val="0"/>
+          <w:sz w:val="24"/>
+          <w:szCs w:val="24"/>
+        </w:rPr>
+        <w:t xml:space="preserve"> </w:t>
+      </w:r>
+      <w:r>
+        <w:rPr>
+          <w:rFonts w:ascii="Times New Roman" w:hAnsi="Times New Roman" w:cs="Times New Roman" w:hint="eastAsia"/>
+          <w:kern w:val="0"/>
+          <w:sz w:val="24"/>
+          <w:szCs w:val="24"/>
+        </w:rPr>
+        <w:t>(</w:t>
+      </w:r>
+      <w:r>
+        <w:rPr>
+          <w:rFonts w:ascii="Times New Roman" w:hAnsi="Times New Roman" w:cs="Times New Roman"/>
+          <w:kern w:val="0"/>
+          <w:sz w:val="24"/>
+          <w:szCs w:val="24"/>
+        </w:rPr>
+        <w:t>2009, p. 244</w:t>
+      </w:r>
+      <w:r>
+        <w:rPr>
+          <w:rFonts w:ascii="Times New Roman" w:hAnsi="Times New Roman" w:cs="Times New Roman" w:hint="eastAsia"/>
+          <w:kern w:val="0"/>
+          <w:sz w:val="24"/>
+          <w:szCs w:val="24"/>
+        </w:rPr>
+        <w:t>)</w:t>
+      </w:r>
+      <w:r>
+        <w:rPr>
+          <w:rFonts w:ascii="Times New Roman" w:hAnsi="Times New Roman" w:cs="Times New Roman"/>
+          <w:kern w:val="0"/>
+          <w:sz w:val="24"/>
+          <w:szCs w:val="24"/>
+        </w:rPr>
+        <w:t xml:space="preserve"> suggests that the gaps between learning sessions should be increased to months, instead of days or weeks to “efficiently promote truly long-lasting memory”. </w:t>
+      </w:r>
+    </w:p>
+    <w:p>
+      <w:pPr>
+        <w:rPr>
+          <w:rFonts w:ascii="Times New Roman" w:hAnsi="Times New Roman" w:cs="Times New Roman"/>
+          <w:kern w:val="0"/>
+          <w:sz w:val="24"/>
+          <w:szCs w:val="24"/>
+        </w:rPr>
+      </w:pPr>
+    </w:p>
+    <w:p>
+      <w:pPr>
+        <w:rPr>
+          <w:rFonts w:ascii="Times New Roman" w:hAnsi="Times New Roman" w:cs="Times New Roman" w:hint="eastAsia"/>
+          <w:kern w:val="0"/>
+          <w:sz w:val="24"/>
+          <w:szCs w:val="24"/>
+        </w:rPr>
+      </w:pPr>
+    </w:p>
+    <w:p>
+      <w:pPr>
+        <w:rPr>
+          <w:rFonts w:ascii="Times New Roman" w:hAnsi="Times New Roman" w:cs="Times New Roman" w:hint="eastAsia"/>
+          <w:kern w:val="0"/>
+          <w:sz w:val="24"/>
+          <w:szCs w:val="24"/>
+        </w:rPr>
+      </w:pPr>
+    </w:p>
+    <w:p>
+      <w:pPr>
+        <w:rPr>
+          <w:rFonts w:ascii="Times New Roman" w:hAnsi="Times New Roman" w:cs="Times New Roman"/>
+          <w:kern w:val="0"/>
+          <w:sz w:val="24"/>
+          <w:szCs w:val="24"/>
+        </w:rPr>
+      </w:pPr>
+    </w:p>
+    <w:p>
+      <w:pPr>
+        <w:rPr>
+          <w:rFonts w:ascii="Times New Roman" w:hAnsi="Times New Roman" w:cs="Times New Roman"/>
+          <w:kern w:val="0"/>
+          <w:sz w:val="24"/>
+          <w:szCs w:val="24"/>
+        </w:rPr>
+      </w:pPr>
+      <w:r>
+        <w:rPr>
+          <w:rFonts w:ascii="Times New Roman" w:hAnsi="Times New Roman" w:cs="Times New Roman"/>
+          <w:kern w:val="0"/>
+          <w:sz w:val="24"/>
+          <w:szCs w:val="24"/>
+        </w:rPr>
+        <w:t>[DISCUSS SPACED REPTITION IN MORE DEPTH]</w:t>
+      </w:r>
+    </w:p>
+    <w:p>
+      <w:pPr>
+        <w:rPr>
+          <w:rFonts w:ascii="Times New Roman" w:hAnsi="Times New Roman" w:cs="Times New Roman"/>
+          <w:kern w:val="0"/>
+          <w:sz w:val="24"/>
+          <w:szCs w:val="24"/>
+        </w:rPr>
+      </w:pPr>
+    </w:p>
+    <w:p>
+      <w:pPr>
+        <w:rPr>
+          <w:rFonts w:ascii="Times New Roman" w:hAnsi="Times New Roman" w:cs="Times New Roman"/>
+          <w:b/>
+          <w:sz w:val="24"/>
+        </w:rPr>
+      </w:pPr>
+    </w:p>
+    <w:p>
+      <w:pPr>
+        <w:rPr>
+          <w:rFonts w:ascii="Times New Roman" w:hAnsi="Times New Roman" w:cs="Times New Roman"/>
+          <w:b/>
+          <w:sz w:val="24"/>
+        </w:rPr>
+      </w:pPr>
+      <w:r>
+        <w:rPr>
+          <w:rFonts w:ascii="Times New Roman" w:hAnsi="Times New Roman" w:cs="Times New Roman"/>
+          <w:b/>
+          <w:sz w:val="24"/>
+        </w:rPr>
+        <w:t>F</w:t>
+      </w:r>
+      <w:r>
+        <w:rPr>
+          <w:rFonts w:ascii="Times New Roman" w:hAnsi="Times New Roman" w:cs="Times New Roman"/>
+          <w:b/>
+          <w:sz w:val="24"/>
+        </w:rPr>
+        <w:t>lashcards</w:t>
+      </w:r>
+    </w:p>
+    <w:p>
+      <w:pPr>
+        <w:rPr>
+          <w:rFonts w:ascii="Times New Roman" w:hAnsi="Times New Roman" w:cs="Times New Roman"/>
+          <w:kern w:val="0"/>
+          <w:sz w:val="24"/>
+          <w:szCs w:val="24"/>
+        </w:rPr>
+      </w:pPr>
+      <w:r>
+        <w:rPr>
+          <w:rFonts w:ascii="Times New Roman" w:hAnsi="Times New Roman" w:cs="Times New Roman"/>
+          <w:kern w:val="0"/>
+          <w:sz w:val="24"/>
+          <w:szCs w:val="24"/>
+        </w:rPr>
+        <w:t>Flashcards often have a front and a back where the user must recall the back of the card to get the flashcard correct</w:t>
+      </w:r>
+      <w:r>
+        <w:rPr>
+          <w:rFonts w:ascii="Times New Roman" w:hAnsi="Times New Roman" w:cs="Times New Roman"/>
+          <w:kern w:val="0"/>
+          <w:sz w:val="24"/>
+          <w:szCs w:val="24"/>
+        </w:rPr>
+        <w:t xml:space="preserve">. </w:t>
+      </w:r>
+      <w:r>
+        <w:rPr>
+          <w:rFonts w:ascii="Times New Roman" w:hAnsi="Times New Roman" w:cs="Times New Roman"/>
+          <w:kern w:val="0"/>
+          <w:sz w:val="24"/>
+          <w:szCs w:val="24"/>
+        </w:rPr>
+        <w:t>Flashcards are a great way of increasing second language vocabulary as they often make the learner retrieve and recall L2 vocabulary from memory</w:t>
+      </w:r>
+      <w:r>
+        <w:rPr>
+          <w:rFonts w:ascii="Times New Roman" w:hAnsi="Times New Roman" w:cs="Times New Roman"/>
+          <w:kern w:val="0"/>
+          <w:sz w:val="24"/>
+          <w:szCs w:val="24"/>
+        </w:rPr>
+        <w:t>,</w:t>
+      </w:r>
+      <w:r>
+        <w:rPr>
+          <w:rFonts w:ascii="Times New Roman" w:hAnsi="Times New Roman" w:cs="Times New Roman"/>
+          <w:kern w:val="0"/>
+          <w:sz w:val="24"/>
+          <w:szCs w:val="24"/>
+        </w:rPr>
+        <w:t xml:space="preserve"> which</w:t>
+      </w:r>
+      <w:r>
+        <w:rPr>
+          <w:rFonts w:ascii="Times New Roman" w:hAnsi="Times New Roman" w:cs="Times New Roman"/>
+          <w:kern w:val="0"/>
+          <w:sz w:val="24"/>
+          <w:szCs w:val="24"/>
+        </w:rPr>
+        <w:t xml:space="preserve"> facilitates learning as shown in</w:t>
+      </w:r>
+      <w:r>
+        <w:rPr>
+          <w:rFonts w:ascii="Times New Roman" w:hAnsi="Times New Roman" w:cs="Times New Roman"/>
+          <w:kern w:val="0"/>
+          <w:sz w:val="24"/>
+          <w:szCs w:val="24"/>
+        </w:rPr>
+        <w:t xml:space="preserve"> </w:t>
+      </w:r>
+      <w:r>
+        <w:rPr>
+          <w:rFonts w:ascii="Times New Roman" w:hAnsi="Times New Roman" w:cs="Times New Roman"/>
+          <w:kern w:val="0"/>
+          <w:sz w:val="24"/>
+          <w:szCs w:val="24"/>
+        </w:rPr>
+        <w:t xml:space="preserve">research by </w:t>
+      </w:r>
+      <w:r>
+        <w:rPr>
+          <w:rFonts w:ascii="Times New Roman" w:hAnsi="Times New Roman" w:cs="Times New Roman"/>
+          <w:kern w:val="0"/>
+          <w:sz w:val="24"/>
+          <w:szCs w:val="24"/>
+        </w:rPr>
+        <w:t>Barcroft (2007</w:t>
+      </w:r>
+      <w:r>
+        <w:rPr>
+          <w:rFonts w:ascii="Times New Roman" w:hAnsi="Times New Roman" w:cs="Times New Roman"/>
+          <w:kern w:val="0"/>
+          <w:sz w:val="24"/>
+          <w:szCs w:val="24"/>
+        </w:rPr>
+        <w:t>, p. 48</w:t>
+      </w:r>
+      <w:r>
+        <w:rPr>
+          <w:rFonts w:ascii="Times New Roman" w:hAnsi="Times New Roman" w:cs="Times New Roman"/>
+          <w:kern w:val="0"/>
+          <w:sz w:val="24"/>
+          <w:szCs w:val="24"/>
+        </w:rPr>
+        <w:t>)</w:t>
+      </w:r>
+      <w:r>
+        <w:rPr>
+          <w:rFonts w:ascii="Times New Roman" w:hAnsi="Times New Roman" w:cs="Times New Roman"/>
+          <w:kern w:val="0"/>
+          <w:sz w:val="24"/>
+          <w:szCs w:val="24"/>
+        </w:rPr>
+        <w:t xml:space="preserve"> and</w:t>
+      </w:r>
+      <w:r>
+        <w:rPr>
+          <w:rFonts w:ascii="Times New Roman" w:hAnsi="Times New Roman" w:cs="Times New Roman"/>
+          <w:kern w:val="0"/>
+          <w:sz w:val="24"/>
+          <w:szCs w:val="24"/>
+        </w:rPr>
+        <w:t xml:space="preserve"> Karpicke &amp; Roediger (</w:t>
+      </w:r>
+      <w:r>
+        <w:rPr>
+          <w:rFonts w:ascii="Times New Roman" w:hAnsi="Times New Roman" w:cs="Times New Roman"/>
+          <w:kern w:val="0"/>
+          <w:sz w:val="24"/>
+          <w:szCs w:val="24"/>
+        </w:rPr>
+        <w:t>2008</w:t>
+      </w:r>
+      <w:r>
+        <w:rPr>
+          <w:rFonts w:ascii="Times New Roman" w:hAnsi="Times New Roman" w:cs="Times New Roman"/>
+          <w:kern w:val="0"/>
+          <w:sz w:val="24"/>
+          <w:szCs w:val="24"/>
+        </w:rPr>
+        <w:t>, p. 967)</w:t>
+      </w:r>
+      <w:r>
+        <w:rPr>
+          <w:rFonts w:ascii="Times New Roman" w:hAnsi="Times New Roman" w:cs="Times New Roman"/>
+          <w:kern w:val="0"/>
+          <w:sz w:val="24"/>
+          <w:szCs w:val="24"/>
+        </w:rPr>
+        <w:t>.</w:t>
+      </w:r>
+      <w:r>
+        <w:rPr>
+          <w:rFonts w:ascii="Times New Roman" w:hAnsi="Times New Roman" w:cs="Times New Roman"/>
+          <w:kern w:val="0"/>
+          <w:sz w:val="24"/>
+          <w:szCs w:val="24"/>
+        </w:rPr>
+        <w:t xml:space="preserve"> </w:t>
+      </w:r>
+    </w:p>
+    <w:p>
+      <w:pPr>
+        <w:rPr>
+          <w:rFonts w:ascii="Times New Roman" w:hAnsi="Times New Roman" w:cs="Times New Roman"/>
+          <w:kern w:val="0"/>
+          <w:sz w:val="24"/>
+          <w:szCs w:val="24"/>
+        </w:rPr>
+      </w:pPr>
+    </w:p>
+    <w:p>
+      <w:pPr>
+        <w:rPr>
+          <w:rFonts w:ascii="Times New Roman" w:hAnsi="Times New Roman" w:cs="Times New Roman"/>
+          <w:sz w:val="24"/>
+        </w:rPr>
+      </w:pPr>
+      <w:r>
+        <w:rPr>
+          <w:rFonts w:ascii="Times New Roman" w:hAnsi="Times New Roman" w:cs="Times New Roman"/>
+          <w:kern w:val="0"/>
+          <w:sz w:val="24"/>
+          <w:szCs w:val="24"/>
+        </w:rPr>
+        <w:t>Phillips</w:t>
+      </w:r>
+      <w:r>
+        <w:rPr>
+          <w:rFonts w:ascii="Times New Roman" w:hAnsi="Times New Roman" w:cs="Times New Roman"/>
+          <w:sz w:val="24"/>
+        </w:rPr>
+        <w:t xml:space="preserve"> (2011, p. 61) suggests that using an intelligent and computer-controlled spaced repetition flashcard system might be an effective way to improve scores in language tests however he does note that there were many variables left unaccounted for in his method and pushes for further research on the topic.</w:t>
+      </w:r>
+      <w:r>
+        <w:rPr>
+          <w:rFonts w:ascii="Times New Roman" w:hAnsi="Times New Roman" w:cs="Times New Roman"/>
+          <w:sz w:val="24"/>
+        </w:rPr>
+        <w:t xml:space="preserve"> </w:t>
+      </w:r>
+    </w:p>
+    <w:p>
+      <w:pPr>
+        <w:rPr>
+          <w:rFonts w:ascii="Times New Roman" w:hAnsi="Times New Roman" w:cs="Times New Roman" w:hint="eastAsia"/>
+          <w:b/>
+          <w:sz w:val="24"/>
+        </w:rPr>
+      </w:pPr>
+      <w:r>
+        <w:rPr>
+          <w:rFonts w:ascii="Times New Roman" w:hAnsi="Times New Roman" w:cs="Times New Roman"/>
+          <w:kern w:val="0"/>
+          <w:sz w:val="24"/>
+          <w:szCs w:val="24"/>
+        </w:rPr>
+        <w:t xml:space="preserve"> </w:t>
+      </w:r>
+    </w:p>
+    <w:p>
+      <w:pPr>
+        <w:rPr>
+          <w:rFonts w:ascii="Times New Roman" w:hAnsi="Times New Roman" w:cs="Times New Roman" w:hint="eastAsia"/>
+          <w:b/>
+          <w:sz w:val="24"/>
+        </w:rPr>
+      </w:pPr>
+    </w:p>
+    <w:p>
+      <w:pPr>
+        <w:rPr>
+          <w:rFonts w:ascii="Times New Roman" w:hAnsi="Times New Roman" w:cs="Times New Roman"/>
+          <w:b/>
+          <w:sz w:val="24"/>
+        </w:rPr>
+      </w:pPr>
+      <w:r>
+        <w:rPr>
+          <w:rFonts w:ascii="Times New Roman" w:hAnsi="Times New Roman" w:cs="Times New Roman"/>
+          <w:b/>
+          <w:sz w:val="24"/>
+        </w:rPr>
+        <w:lastRenderedPageBreak/>
         <w:t>Rote repetition</w:t>
       </w:r>
     </w:p>
@@ -2302,572 +3095,575 @@
       <w:pPr>
         <w:rPr>
           <w:rFonts w:ascii="Times New Roman" w:hAnsi="Times New Roman" w:cs="Times New Roman"/>
-          <w:b/>
-          <w:sz w:val="24"/>
-        </w:rPr>
-      </w:pPr>
-      <w:r>
-        <w:rPr>
-          <w:rFonts w:ascii="Times New Roman" w:hAnsi="Times New Roman" w:cs="Times New Roman"/>
-          <w:b/>
-          <w:sz w:val="24"/>
-        </w:rPr>
-        <w:t xml:space="preserve">Spaced </w:t>
-      </w:r>
-      <w:r>
-        <w:rPr>
-          <w:rFonts w:ascii="Times New Roman" w:hAnsi="Times New Roman" w:cs="Times New Roman"/>
-          <w:b/>
-          <w:sz w:val="24"/>
-        </w:rPr>
-        <w:t>repetition</w:t>
-      </w:r>
-      <w:r>
-        <w:rPr>
-          <w:rFonts w:ascii="Times New Roman" w:hAnsi="Times New Roman" w:cs="Times New Roman"/>
-          <w:b/>
-          <w:sz w:val="24"/>
-        </w:rPr>
-        <w:t xml:space="preserve"> and flashcards</w:t>
-      </w:r>
-    </w:p>
-    <w:p>
-      <w:pPr>
-        <w:rPr>
-          <w:rFonts w:ascii="Times New Roman" w:hAnsi="Times New Roman" w:cs="Times New Roman"/>
-          <w:kern w:val="0"/>
-          <w:sz w:val="24"/>
-          <w:szCs w:val="24"/>
+          <w:sz w:val="24"/>
+        </w:rPr>
+      </w:pPr>
+    </w:p>
+    <w:p>
+      <w:pPr>
+        <w:rPr>
+          <w:rFonts w:ascii="Times New Roman" w:hAnsi="Times New Roman" w:cs="Times New Roman"/>
+          <w:b/>
+          <w:sz w:val="24"/>
         </w:rPr>
       </w:pPr>
       <w:r>
         <w:rPr>
           <w:rFonts w:ascii="Times New Roman" w:hAnsi="Times New Roman" w:cs="Times New Roman" w:hint="eastAsia"/>
-          <w:kern w:val="0"/>
-          <w:sz w:val="24"/>
-          <w:szCs w:val="24"/>
-        </w:rPr>
-        <w:t xml:space="preserve">Flashcards have always been a popular tool for language learners in </w:t>
-      </w:r>
-      <w:r>
-        <w:rPr>
-          <w:rFonts w:ascii="Times New Roman" w:hAnsi="Times New Roman" w:cs="Times New Roman"/>
-          <w:kern w:val="0"/>
-          <w:sz w:val="24"/>
-          <w:szCs w:val="24"/>
-        </w:rPr>
-        <w:t>and outside the</w:t>
-      </w:r>
+          <w:b/>
+          <w:sz w:val="24"/>
+        </w:rPr>
+        <w:t>M</w:t>
+      </w:r>
+      <w:r>
+        <w:rPr>
+          <w:rFonts w:ascii="Times New Roman" w:hAnsi="Times New Roman" w:cs="Times New Roman"/>
+          <w:b/>
+          <w:sz w:val="24"/>
+        </w:rPr>
+        <w:t>nemonics</w:t>
+      </w:r>
+    </w:p>
+    <w:p>
+      <w:pPr>
+        <w:rPr>
+          <w:rFonts w:ascii="Times New Roman" w:hAnsi="Times New Roman" w:cs="Times New Roman"/>
+          <w:b/>
+          <w:sz w:val="24"/>
+        </w:rPr>
+      </w:pPr>
+    </w:p>
+    <w:p>
+      <w:pPr>
+        <w:rPr>
+          <w:rFonts w:ascii="Times New Roman" w:hAnsi="Times New Roman" w:cs="Times New Roman"/>
+          <w:b/>
+          <w:sz w:val="24"/>
+        </w:rPr>
+      </w:pPr>
+    </w:p>
+    <w:p>
+      <w:pPr>
+        <w:rPr>
+          <w:rFonts w:ascii="Times New Roman" w:hAnsi="Times New Roman" w:cs="Times New Roman"/>
+          <w:b/>
+          <w:sz w:val="24"/>
+        </w:rPr>
+      </w:pPr>
+      <w:r>
+        <w:rPr>
+          <w:rFonts w:ascii="Times New Roman" w:hAnsi="Times New Roman" w:cs="Times New Roman"/>
+          <w:b/>
+          <w:sz w:val="24"/>
+        </w:rPr>
+        <w:t>Immersion</w:t>
+      </w:r>
+    </w:p>
+    <w:p>
+      <w:pPr>
+        <w:rPr>
+          <w:rFonts w:ascii="Times New Roman" w:hAnsi="Times New Roman" w:cs="Times New Roman"/>
+          <w:sz w:val="24"/>
+        </w:rPr>
+      </w:pPr>
+      <w:r>
+        <w:rPr>
+          <w:rFonts w:ascii="Times New Roman" w:hAnsi="Times New Roman" w:cs="Times New Roman"/>
+          <w:sz w:val="24"/>
+        </w:rPr>
+        <w:t xml:space="preserve">Given enough exposure over a long enough </w:t>
+      </w:r>
+      <w:proofErr w:type="gramStart"/>
+      <w:r>
+        <w:rPr>
+          <w:rFonts w:ascii="Times New Roman" w:hAnsi="Times New Roman" w:cs="Times New Roman"/>
+          <w:sz w:val="24"/>
+        </w:rPr>
+        <w:t>period of time</w:t>
+      </w:r>
+      <w:proofErr w:type="gramEnd"/>
+      <w:r>
+        <w:rPr>
+          <w:rFonts w:ascii="Times New Roman" w:hAnsi="Times New Roman" w:cs="Times New Roman"/>
+          <w:sz w:val="24"/>
+        </w:rPr>
+        <w:t xml:space="preserve">, common use Kanji and vocabulary can be learnt almost effortlessly without </w:t>
+      </w:r>
+      <w:r>
+        <w:rPr>
+          <w:rFonts w:ascii="Times New Roman" w:hAnsi="Times New Roman" w:cs="Times New Roman"/>
+          <w:sz w:val="24"/>
+        </w:rPr>
+        <w:t>actively</w:t>
+      </w:r>
+      <w:r>
+        <w:rPr>
+          <w:rFonts w:ascii="Times New Roman" w:hAnsi="Times New Roman" w:cs="Times New Roman"/>
+          <w:sz w:val="24"/>
+        </w:rPr>
+        <w:t xml:space="preserve"> studying.</w:t>
+      </w:r>
+      <w:r>
+        <w:rPr>
+          <w:rFonts w:ascii="Times New Roman" w:hAnsi="Times New Roman" w:cs="Times New Roman"/>
+          <w:sz w:val="24"/>
+        </w:rPr>
+        <w:t xml:space="preserve"> While this approach is the closest to what first language acquisition looks like, it’s not without its drawbacks. First, it takes a lot of time to learn like this without using another approach in conjunction. Second, students will find that if they don’t practice handwriting characters, and simply learn from exposure, they won’t be able to write the </w:t>
+      </w:r>
+      <w:proofErr w:type="gramStart"/>
+      <w:r>
+        <w:rPr>
+          <w:rFonts w:ascii="Times New Roman" w:hAnsi="Times New Roman" w:cs="Times New Roman"/>
+          <w:sz w:val="24"/>
+        </w:rPr>
+        <w:t>vast majority</w:t>
+      </w:r>
+      <w:proofErr w:type="gramEnd"/>
+      <w:r>
+        <w:rPr>
+          <w:rFonts w:ascii="Times New Roman" w:hAnsi="Times New Roman" w:cs="Times New Roman"/>
+          <w:sz w:val="24"/>
+        </w:rPr>
+        <w:t xml:space="preserve"> of characters that they can recognise. </w:t>
+      </w:r>
+      <w:r>
+        <w:rPr>
+          <w:rFonts w:ascii="Times New Roman" w:hAnsi="Times New Roman" w:cs="Times New Roman"/>
+          <w:sz w:val="24"/>
+        </w:rPr>
+        <w:t>[DISCUSS RECOGNITION AND RECALL]</w:t>
+      </w:r>
+    </w:p>
+    <w:p>
+      <w:pPr>
+        <w:rPr>
+          <w:rFonts w:ascii="Times New Roman" w:hAnsi="Times New Roman" w:cs="Times New Roman"/>
+          <w:sz w:val="24"/>
+        </w:rPr>
+      </w:pPr>
+    </w:p>
+    <w:p>
+      <w:pPr>
+        <w:rPr>
+          <w:rFonts w:ascii="Times New Roman" w:hAnsi="Times New Roman" w:cs="Times New Roman"/>
+          <w:sz w:val="24"/>
+        </w:rPr>
+      </w:pPr>
+    </w:p>
+    <w:p>
+      <w:pPr>
+        <w:rPr>
+          <w:rFonts w:ascii="Times New Roman" w:hAnsi="Times New Roman" w:cs="Times New Roman"/>
+          <w:b/>
+          <w:sz w:val="24"/>
+        </w:rPr>
+      </w:pPr>
+      <w:r>
+        <w:rPr>
+          <w:rFonts w:ascii="Times New Roman" w:hAnsi="Times New Roman" w:cs="Times New Roman"/>
+          <w:b/>
+          <w:sz w:val="24"/>
+        </w:rPr>
+        <w:t>Vocabulary l</w:t>
+      </w:r>
+      <w:r>
+        <w:rPr>
+          <w:rFonts w:ascii="Times New Roman" w:hAnsi="Times New Roman" w:cs="Times New Roman"/>
+          <w:b/>
+          <w:sz w:val="24"/>
+        </w:rPr>
+        <w:t>ists</w:t>
+      </w:r>
+    </w:p>
+    <w:p>
+      <w:pPr>
+        <w:rPr>
+          <w:rFonts w:ascii="Times New Roman" w:hAnsi="Times New Roman" w:cs="Times New Roman"/>
+          <w:sz w:val="24"/>
+        </w:rPr>
+      </w:pPr>
       <w:r>
         <w:rPr>
           <w:rFonts w:ascii="Times New Roman" w:hAnsi="Times New Roman" w:cs="Times New Roman" w:hint="eastAsia"/>
-          <w:kern w:val="0"/>
-          <w:sz w:val="24"/>
-          <w:szCs w:val="24"/>
-        </w:rPr>
-        <w:t xml:space="preserve"> classroom and there are plenty of flashcard applications available online to simulate this approach. </w:t>
-      </w:r>
-      <w:r>
-        <w:rPr>
-          <w:rFonts w:ascii="Times New Roman" w:hAnsi="Times New Roman" w:cs="Times New Roman"/>
-          <w:kern w:val="0"/>
-          <w:sz w:val="24"/>
-          <w:szCs w:val="24"/>
-        </w:rPr>
-        <w:t>Some of these applications use spaced repetition algorithms to schedule reviews, allowing to revise information</w:t>
-      </w:r>
-      <w:r>
-        <w:rPr>
-          <w:rFonts w:ascii="Times New Roman" w:hAnsi="Times New Roman" w:cs="Times New Roman"/>
-          <w:kern w:val="0"/>
-          <w:sz w:val="24"/>
-          <w:szCs w:val="24"/>
-        </w:rPr>
-        <w:t xml:space="preserve"> more efficiently.</w:t>
-      </w:r>
-      <w:r>
-        <w:rPr>
-          <w:rFonts w:ascii="Times New Roman" w:hAnsi="Times New Roman" w:cs="Times New Roman"/>
-          <w:kern w:val="0"/>
-          <w:sz w:val="24"/>
-          <w:szCs w:val="24"/>
+          <w:sz w:val="24"/>
+        </w:rPr>
+        <w:t>This is one of the more</w:t>
+      </w:r>
+      <w:r>
+        <w:rPr>
+          <w:rFonts w:ascii="Times New Roman" w:hAnsi="Times New Roman" w:cs="Times New Roman"/>
+          <w:sz w:val="24"/>
+        </w:rPr>
+        <w:t xml:space="preserve"> popular</w:t>
+      </w:r>
+      <w:r>
+        <w:rPr>
+          <w:rFonts w:ascii="Times New Roman" w:hAnsi="Times New Roman" w:cs="Times New Roman"/>
+          <w:sz w:val="24"/>
+        </w:rPr>
+        <w:t xml:space="preserve"> approaches due to vocabulary lists being a common feature of language textbooks. Students will often skip to the back of a chapter to find the list of vocabulary used and attempt to memorise the list. Often students will just look at the Japanese and attempt to rote memorise the characters, the pronunciation and what it means in English all at the same time.</w:t>
+      </w:r>
+      <w:r>
+        <w:rPr>
+          <w:rFonts w:ascii="Times New Roman" w:hAnsi="Times New Roman" w:cs="Times New Roman"/>
+          <w:sz w:val="24"/>
+        </w:rPr>
+        <w:t xml:space="preserve"> [INSERT A CITATION ABOUT VOCAB LISTS BEING GOOD OR BAD</w:t>
+      </w:r>
+    </w:p>
+    <w:p>
+      <w:pPr>
+        <w:rPr>
+          <w:rFonts w:ascii="Times New Roman" w:hAnsi="Times New Roman" w:cs="Times New Roman"/>
+          <w:sz w:val="24"/>
+        </w:rPr>
+      </w:pPr>
+    </w:p>
+    <w:p>
+      <w:pPr>
+        <w:rPr>
+          <w:rFonts w:ascii="Times New Roman" w:hAnsi="Times New Roman" w:cs="Times New Roman"/>
+          <w:sz w:val="24"/>
+        </w:rPr>
+      </w:pPr>
+    </w:p>
+    <w:p>
+      <w:pPr>
+        <w:rPr>
+          <w:rFonts w:ascii="Times New Roman" w:hAnsi="Times New Roman" w:cs="Times New Roman"/>
+          <w:b/>
+          <w:sz w:val="24"/>
+        </w:rPr>
+      </w:pPr>
+      <w:r>
+        <w:rPr>
+          <w:rFonts w:ascii="Times New Roman" w:hAnsi="Times New Roman" w:cs="Times New Roman"/>
+          <w:b/>
+          <w:sz w:val="24"/>
+        </w:rPr>
+        <w:t>Vocabulary acquisition by r</w:t>
+      </w:r>
+      <w:r>
+        <w:rPr>
+          <w:rFonts w:ascii="Times New Roman" w:hAnsi="Times New Roman" w:cs="Times New Roman"/>
+          <w:b/>
+          <w:sz w:val="24"/>
+        </w:rPr>
+        <w:t>eading</w:t>
+      </w:r>
+    </w:p>
+    <w:p>
+      <w:pPr>
+        <w:rPr>
+          <w:rFonts w:ascii="Times New Roman" w:hAnsi="Times New Roman" w:cs="Times New Roman"/>
+          <w:sz w:val="24"/>
+        </w:rPr>
+      </w:pPr>
+      <w:proofErr w:type="spellStart"/>
+      <w:r>
+        <w:rPr>
+          <w:rFonts w:ascii="Times New Roman" w:hAnsi="Times New Roman" w:cs="Times New Roman"/>
+          <w:sz w:val="24"/>
+        </w:rPr>
+        <w:t>Beheydt</w:t>
+      </w:r>
+      <w:proofErr w:type="spellEnd"/>
+      <w:r>
+        <w:rPr>
+          <w:rFonts w:ascii="Times New Roman" w:hAnsi="Times New Roman" w:cs="Times New Roman"/>
+          <w:sz w:val="24"/>
+        </w:rPr>
+        <w:t xml:space="preserve"> (1987</w:t>
+      </w:r>
+      <w:r>
+        <w:rPr>
+          <w:rFonts w:ascii="Times New Roman" w:hAnsi="Times New Roman" w:cs="Times New Roman"/>
+          <w:sz w:val="24"/>
+        </w:rPr>
+        <w:t>, p.</w:t>
+      </w:r>
+      <w:r>
+        <w:rPr>
+          <w:rFonts w:ascii="Times New Roman" w:hAnsi="Times New Roman" w:cs="Times New Roman"/>
+          <w:sz w:val="24"/>
+        </w:rPr>
+        <w:t xml:space="preserve"> 63) </w:t>
+      </w:r>
+      <w:r>
+        <w:rPr>
+          <w:rFonts w:ascii="Times New Roman" w:hAnsi="Times New Roman" w:cs="Times New Roman"/>
+          <w:sz w:val="24"/>
+        </w:rPr>
+        <w:t>states that we need context when learning vocabulary</w:t>
+      </w:r>
+      <w:r>
+        <w:rPr>
+          <w:rFonts w:ascii="Times New Roman" w:hAnsi="Times New Roman" w:cs="Times New Roman"/>
+          <w:sz w:val="24"/>
+        </w:rPr>
+        <w:t xml:space="preserve">: “From a psychological as well as a linguistic point of view, undeniably the first guideline would </w:t>
+      </w:r>
+      <w:r>
+        <w:rPr>
+          <w:rFonts w:ascii="Times New Roman" w:hAnsi="Times New Roman" w:cs="Times New Roman"/>
+          <w:sz w:val="24"/>
+        </w:rPr>
+        <w:lastRenderedPageBreak/>
+        <w:t xml:space="preserve">be </w:t>
+      </w:r>
+      <w:r>
+        <w:rPr>
+          <w:rFonts w:ascii="Times New Roman" w:hAnsi="Times New Roman" w:cs="Times New Roman"/>
+          <w:sz w:val="24"/>
+        </w:rPr>
+        <w:t>that vocabulary must be learned</w:t>
+      </w:r>
+      <w:r>
+        <w:rPr>
+          <w:rFonts w:ascii="Times New Roman" w:hAnsi="Times New Roman" w:cs="Times New Roman"/>
+          <w:sz w:val="24"/>
+        </w:rPr>
+        <w:t xml:space="preserve"> in context. The meanings of words are more easily somaticized if they are embed</w:t>
+      </w:r>
+      <w:r>
+        <w:rPr>
+          <w:rFonts w:ascii="Times New Roman" w:hAnsi="Times New Roman" w:cs="Times New Roman"/>
+          <w:sz w:val="24"/>
+        </w:rPr>
+        <w:t>ded in a meaningful context”</w:t>
+      </w:r>
+      <w:r>
+        <w:rPr>
+          <w:rFonts w:ascii="Times New Roman" w:hAnsi="Times New Roman" w:cs="Times New Roman"/>
+          <w:sz w:val="24"/>
+        </w:rPr>
+        <w:t>.</w:t>
+      </w:r>
+    </w:p>
+    <w:p>
+      <w:pPr>
+        <w:rPr>
+          <w:rFonts w:ascii="Times New Roman" w:hAnsi="Times New Roman" w:cs="Times New Roman"/>
+          <w:b/>
+          <w:sz w:val="24"/>
+        </w:rPr>
+      </w:pPr>
+    </w:p>
+    <w:p>
+      <w:pPr>
+        <w:rPr>
+          <w:rFonts w:ascii="Times New Roman" w:hAnsi="Times New Roman" w:cs="Times New Roman"/>
+          <w:b/>
+          <w:sz w:val="24"/>
+        </w:rPr>
+      </w:pPr>
+      <w:r>
+        <w:rPr>
+          <w:rFonts w:ascii="Times New Roman" w:hAnsi="Times New Roman" w:cs="Times New Roman"/>
+          <w:b/>
+          <w:sz w:val="24"/>
+        </w:rPr>
+        <w:t xml:space="preserve">Learning </w:t>
+      </w:r>
+      <w:r>
+        <w:rPr>
+          <w:rFonts w:ascii="Times New Roman" w:hAnsi="Times New Roman" w:cs="Times New Roman"/>
+          <w:b/>
+          <w:sz w:val="24"/>
+        </w:rPr>
+        <w:t>vocabulary with sentences</w:t>
+      </w:r>
+    </w:p>
+    <w:p>
+      <w:pPr>
+        <w:rPr>
+          <w:rFonts w:ascii="Times New Roman" w:hAnsi="Times New Roman" w:cs="Times New Roman"/>
+          <w:sz w:val="24"/>
+        </w:rPr>
+      </w:pPr>
+      <w:r>
+        <w:rPr>
+          <w:rFonts w:ascii="Times New Roman" w:hAnsi="Times New Roman" w:cs="Times New Roman" w:hint="eastAsia"/>
+          <w:sz w:val="24"/>
+        </w:rPr>
+        <w:t xml:space="preserve">This type of vocabulary learning is recommended by </w:t>
+      </w:r>
+      <w:proofErr w:type="spellStart"/>
+      <w:r>
+        <w:rPr>
+          <w:rFonts w:ascii="Times New Roman" w:hAnsi="Times New Roman" w:cs="Times New Roman" w:hint="eastAsia"/>
+          <w:sz w:val="24"/>
+        </w:rPr>
+        <w:t>Antimoon</w:t>
+      </w:r>
+      <w:proofErr w:type="spellEnd"/>
+      <w:r>
+        <w:rPr>
+          <w:rFonts w:ascii="Times New Roman" w:hAnsi="Times New Roman" w:cs="Times New Roman"/>
+          <w:sz w:val="24"/>
         </w:rPr>
         <w:t xml:space="preserve"> </w:t>
       </w:r>
-    </w:p>
-    <w:p>
-      <w:pPr>
-        <w:rPr>
-          <w:rFonts w:ascii="Times New Roman" w:hAnsi="Times New Roman" w:cs="Times New Roman"/>
-          <w:kern w:val="0"/>
-          <w:sz w:val="24"/>
-          <w:szCs w:val="24"/>
-        </w:rPr>
-      </w:pPr>
-    </w:p>
-    <w:p>
-      <w:pPr>
-        <w:rPr>
-          <w:rFonts w:ascii="Times New Roman" w:hAnsi="Times New Roman" w:cs="Times New Roman"/>
-          <w:kern w:val="0"/>
-          <w:sz w:val="24"/>
-          <w:szCs w:val="24"/>
-        </w:rPr>
-      </w:pPr>
-      <w:r>
-        <w:rPr>
-          <w:rFonts w:ascii="Times New Roman" w:hAnsi="Times New Roman" w:cs="Times New Roman"/>
-          <w:kern w:val="0"/>
-          <w:sz w:val="24"/>
-          <w:szCs w:val="24"/>
-        </w:rPr>
-        <w:t xml:space="preserve">Spaced repetition is the act of learning something and then spacing time out for the next review to allow a person to consolidate their understanding of the subject, to learn partially missed or completely missed information on the previous run and to also give the learner feedback to allow them to test their correctness of the knowledge that they gained from the previous run, </w:t>
-      </w:r>
       <w:r>
         <w:rPr>
           <w:rFonts w:ascii="Times New Roman" w:hAnsi="Times New Roman" w:cs="Times New Roman" w:hint="eastAsia"/>
-          <w:kern w:val="0"/>
-          <w:sz w:val="24"/>
-          <w:szCs w:val="24"/>
-        </w:rPr>
-        <w:t>David P. &amp; Mohamed (</w:t>
-      </w:r>
-      <w:r>
-        <w:rPr>
-          <w:rFonts w:ascii="Times New Roman" w:hAnsi="Times New Roman" w:cs="Times New Roman"/>
-          <w:kern w:val="0"/>
-          <w:sz w:val="24"/>
-          <w:szCs w:val="24"/>
-        </w:rPr>
-        <w:t>1965, p. 1</w:t>
-      </w:r>
-      <w:r>
-        <w:rPr>
-          <w:rFonts w:ascii="Times New Roman" w:hAnsi="Times New Roman" w:cs="Times New Roman"/>
-          <w:kern w:val="0"/>
-          <w:sz w:val="24"/>
-          <w:szCs w:val="24"/>
-        </w:rPr>
-        <w:t>49</w:t>
+          <w:sz w:val="24"/>
+        </w:rPr>
+        <w:t>(</w:t>
+      </w:r>
+      <w:r>
+        <w:rPr>
+          <w:rFonts w:ascii="Times New Roman" w:hAnsi="Times New Roman" w:cs="Times New Roman"/>
+          <w:sz w:val="24"/>
+        </w:rPr>
+        <w:t>n.d.</w:t>
       </w:r>
       <w:r>
         <w:rPr>
           <w:rFonts w:ascii="Times New Roman" w:hAnsi="Times New Roman" w:cs="Times New Roman" w:hint="eastAsia"/>
-          <w:kern w:val="0"/>
-          <w:sz w:val="24"/>
-          <w:szCs w:val="24"/>
+          <w:sz w:val="24"/>
+        </w:rPr>
+        <w:t xml:space="preserve">), a </w:t>
+      </w:r>
+      <w:r>
+        <w:rPr>
+          <w:rFonts w:ascii="Times New Roman" w:hAnsi="Times New Roman" w:cs="Times New Roman"/>
+          <w:sz w:val="24"/>
+        </w:rPr>
+        <w:t>website</w:t>
+      </w:r>
+      <w:r>
+        <w:rPr>
+          <w:rFonts w:ascii="Times New Roman" w:hAnsi="Times New Roman" w:cs="Times New Roman" w:hint="eastAsia"/>
+          <w:sz w:val="24"/>
+        </w:rPr>
+        <w:t xml:space="preserve"> about learning English written by two Polish men who learnt English as a second language</w:t>
+      </w:r>
+      <w:r>
+        <w:rPr>
+          <w:rFonts w:ascii="Times New Roman" w:hAnsi="Times New Roman" w:cs="Times New Roman"/>
+          <w:sz w:val="24"/>
+        </w:rPr>
+        <w:t xml:space="preserve">. They recommend using sentence flashcards in conjunction with a spaced repetition software such as </w:t>
+      </w:r>
+      <w:proofErr w:type="spellStart"/>
+      <w:r>
+        <w:rPr>
+          <w:rFonts w:ascii="Times New Roman" w:hAnsi="Times New Roman" w:cs="Times New Roman"/>
+          <w:sz w:val="24"/>
+        </w:rPr>
+        <w:t>Anki</w:t>
+      </w:r>
+      <w:proofErr w:type="spellEnd"/>
+      <w:r>
+        <w:rPr>
+          <w:rFonts w:ascii="Times New Roman" w:hAnsi="Times New Roman" w:cs="Times New Roman"/>
+          <w:sz w:val="24"/>
+        </w:rPr>
+        <w:t xml:space="preserve"> (n.d.) or </w:t>
+      </w:r>
+      <w:proofErr w:type="spellStart"/>
+      <w:r>
+        <w:rPr>
+          <w:rFonts w:ascii="Times New Roman" w:hAnsi="Times New Roman" w:cs="Times New Roman"/>
+          <w:sz w:val="24"/>
+        </w:rPr>
+        <w:t>SuperMemo</w:t>
+      </w:r>
+      <w:proofErr w:type="spellEnd"/>
+      <w:r>
+        <w:rPr>
+          <w:rFonts w:ascii="Times New Roman" w:hAnsi="Times New Roman" w:cs="Times New Roman"/>
+          <w:sz w:val="24"/>
+        </w:rPr>
+        <w:t xml:space="preserve"> (n.d.).</w:t>
+      </w:r>
+    </w:p>
+    <w:p>
+      <w:pPr>
+        <w:rPr>
+          <w:rFonts w:ascii="Times New Roman" w:hAnsi="Times New Roman" w:cs="Times New Roman"/>
+          <w:sz w:val="24"/>
+        </w:rPr>
+      </w:pPr>
+    </w:p>
+    <w:p>
+      <w:pPr>
+        <w:rPr>
+          <w:rFonts w:ascii="Times New Roman" w:hAnsi="Times New Roman" w:cs="Times New Roman"/>
+          <w:sz w:val="24"/>
+        </w:rPr>
+      </w:pPr>
+      <w:r>
+        <w:rPr>
+          <w:rFonts w:ascii="Times New Roman" w:hAnsi="Times New Roman" w:cs="Times New Roman"/>
+          <w:sz w:val="24"/>
+        </w:rPr>
+        <w:t>As with learning vocabulary by reading, i</w:t>
+      </w:r>
+      <w:r>
+        <w:rPr>
+          <w:rFonts w:ascii="Times New Roman" w:hAnsi="Times New Roman" w:cs="Times New Roman"/>
+          <w:sz w:val="24"/>
+        </w:rPr>
+        <w:t>t’s much more likely that better understanding of a word’s correct usage will be gained by seeing the word used in a variety of contexts than by seeing it in a single dialog or in a list</w:t>
+      </w:r>
+      <w:r>
+        <w:rPr>
+          <w:rFonts w:ascii="Times New Roman" w:hAnsi="Times New Roman" w:cs="Times New Roman"/>
+          <w:sz w:val="24"/>
+        </w:rPr>
+        <w:t xml:space="preserve"> as noted by</w:t>
+      </w:r>
+      <w:r>
+        <w:rPr>
+          <w:rFonts w:ascii="Times New Roman" w:hAnsi="Times New Roman" w:cs="Times New Roman"/>
+          <w:sz w:val="24"/>
+        </w:rPr>
+        <w:t xml:space="preserve"> </w:t>
+      </w:r>
+      <w:commentRangeStart w:id="8"/>
+      <w:r>
+        <w:rPr>
+          <w:rFonts w:ascii="Times New Roman" w:hAnsi="Times New Roman" w:cs="Times New Roman"/>
+          <w:sz w:val="24"/>
+        </w:rPr>
+        <w:t>G</w:t>
+      </w:r>
+      <w:r>
+        <w:rPr>
+          <w:rFonts w:ascii="Times New Roman" w:hAnsi="Times New Roman" w:cs="Times New Roman"/>
+          <w:sz w:val="24"/>
+        </w:rPr>
+        <w:t>odwin-jones (</w:t>
+      </w:r>
+      <w:r>
+        <w:rPr>
+          <w:rFonts w:ascii="Times New Roman" w:hAnsi="Times New Roman" w:cs="Times New Roman"/>
+          <w:sz w:val="24"/>
+        </w:rPr>
+        <w:t>2010</w:t>
+      </w:r>
+      <w:r>
+        <w:rPr>
+          <w:rFonts w:ascii="Times New Roman" w:hAnsi="Times New Roman" w:cs="Times New Roman"/>
+          <w:sz w:val="24"/>
+        </w:rPr>
+        <w:t>, p. 4</w:t>
+      </w:r>
+      <w:r>
+        <w:rPr>
+          <w:rFonts w:ascii="Times New Roman" w:hAnsi="Times New Roman" w:cs="Times New Roman"/>
+          <w:sz w:val="24"/>
         </w:rPr>
         <w:t>)</w:t>
       </w:r>
-      <w:r>
-        <w:rPr>
-          <w:rFonts w:ascii="Times New Roman" w:hAnsi="Times New Roman" w:cs="Times New Roman"/>
-          <w:kern w:val="0"/>
-          <w:sz w:val="24"/>
-          <w:szCs w:val="24"/>
-        </w:rPr>
-        <w:t>. As such the learner will gain a deeper understanding of the topic with each review.</w:t>
-      </w:r>
-    </w:p>
-    <w:p>
-      <w:pPr>
-        <w:rPr>
-          <w:rFonts w:ascii="Times New Roman" w:hAnsi="Times New Roman" w:cs="Times New Roman"/>
-          <w:kern w:val="0"/>
-          <w:sz w:val="24"/>
-          <w:szCs w:val="24"/>
-        </w:rPr>
-      </w:pPr>
-    </w:p>
-    <w:p>
-      <w:pPr>
-        <w:rPr>
-          <w:rFonts w:ascii="Times New Roman" w:hAnsi="Times New Roman" w:cs="Times New Roman" w:hint="eastAsia"/>
-          <w:kern w:val="0"/>
-          <w:sz w:val="24"/>
-          <w:szCs w:val="24"/>
-        </w:rPr>
-      </w:pPr>
-      <w:bookmarkStart w:id="8" w:name="_GoBack"/>
-      <w:bookmarkEnd w:id="8"/>
-    </w:p>
-    <w:p>
-      <w:pPr>
-        <w:rPr>
-          <w:rFonts w:ascii="Times New Roman" w:hAnsi="Times New Roman" w:cs="Times New Roman" w:hint="eastAsia"/>
-          <w:kern w:val="0"/>
-          <w:sz w:val="24"/>
-          <w:szCs w:val="24"/>
-        </w:rPr>
-      </w:pPr>
-    </w:p>
-    <w:p>
-      <w:pPr>
-        <w:rPr>
-          <w:rFonts w:ascii="Times New Roman" w:hAnsi="Times New Roman" w:cs="Times New Roman"/>
-          <w:kern w:val="0"/>
-          <w:sz w:val="24"/>
-          <w:szCs w:val="24"/>
-        </w:rPr>
-      </w:pPr>
-      <w:r>
-        <w:rPr>
-          <w:rFonts w:ascii="Times New Roman" w:hAnsi="Times New Roman" w:cs="Times New Roman"/>
-          <w:kern w:val="0"/>
-          <w:sz w:val="24"/>
-          <w:szCs w:val="24"/>
-        </w:rPr>
-        <w:t>[DISCUSS SPACED REPTITION IN MORE DEPTH]</w:t>
-      </w:r>
-    </w:p>
-    <w:p>
-      <w:pPr>
-        <w:rPr>
-          <w:rFonts w:ascii="Times New Roman" w:hAnsi="Times New Roman" w:cs="Times New Roman"/>
-          <w:kern w:val="0"/>
-          <w:sz w:val="24"/>
-          <w:szCs w:val="24"/>
-        </w:rPr>
-      </w:pPr>
-    </w:p>
-    <w:p>
-      <w:pPr>
-        <w:rPr>
-          <w:rFonts w:ascii="Times New Roman" w:hAnsi="Times New Roman" w:cs="Times New Roman"/>
-          <w:sz w:val="24"/>
-        </w:rPr>
-      </w:pPr>
-      <w:r>
-        <w:rPr>
-          <w:rFonts w:ascii="Times New Roman" w:hAnsi="Times New Roman" w:cs="Times New Roman"/>
-          <w:kern w:val="0"/>
-          <w:sz w:val="24"/>
-          <w:szCs w:val="24"/>
-        </w:rPr>
-        <w:t>Phillips</w:t>
-      </w:r>
-      <w:r>
-        <w:rPr>
-          <w:rFonts w:ascii="Times New Roman" w:hAnsi="Times New Roman" w:cs="Times New Roman"/>
-          <w:sz w:val="24"/>
-        </w:rPr>
-        <w:t xml:space="preserve"> (2011, p. 61) s</w:t>
-      </w:r>
-      <w:r>
-        <w:rPr>
-          <w:rFonts w:ascii="Times New Roman" w:hAnsi="Times New Roman" w:cs="Times New Roman"/>
-          <w:sz w:val="24"/>
-        </w:rPr>
-        <w:t>uggests that using an intelligent and computer-controlled spaced repetition flashcard system might be an effective way to i</w:t>
-      </w:r>
-      <w:r>
-        <w:rPr>
-          <w:rFonts w:ascii="Times New Roman" w:hAnsi="Times New Roman" w:cs="Times New Roman"/>
-          <w:sz w:val="24"/>
-        </w:rPr>
-        <w:t>mprove scores in language tests however he does note that there where many variables left unaccounted for in his method and pushes for further research on the topic.</w:t>
-      </w:r>
-    </w:p>
-    <w:p>
-      <w:pPr>
-        <w:rPr>
-          <w:rFonts w:ascii="Times New Roman" w:hAnsi="Times New Roman" w:cs="Times New Roman"/>
-          <w:sz w:val="24"/>
-        </w:rPr>
-      </w:pPr>
-    </w:p>
-    <w:p>
-      <w:pPr>
-        <w:rPr>
-          <w:rFonts w:ascii="Times New Roman" w:hAnsi="Times New Roman" w:cs="Times New Roman"/>
-          <w:b/>
-          <w:sz w:val="24"/>
-        </w:rPr>
-      </w:pPr>
-      <w:r>
-        <w:rPr>
-          <w:rFonts w:ascii="Times New Roman" w:hAnsi="Times New Roman" w:cs="Times New Roman" w:hint="eastAsia"/>
-          <w:b/>
-          <w:sz w:val="24"/>
-        </w:rPr>
-        <w:t>M</w:t>
-      </w:r>
-      <w:r>
-        <w:rPr>
-          <w:rFonts w:ascii="Times New Roman" w:hAnsi="Times New Roman" w:cs="Times New Roman"/>
-          <w:b/>
-          <w:sz w:val="24"/>
-        </w:rPr>
-        <w:t>nemonics</w:t>
-      </w:r>
-    </w:p>
-    <w:p>
-      <w:pPr>
-        <w:rPr>
-          <w:rFonts w:ascii="Times New Roman" w:hAnsi="Times New Roman" w:cs="Times New Roman"/>
-          <w:b/>
-          <w:sz w:val="24"/>
-        </w:rPr>
-      </w:pPr>
-    </w:p>
-    <w:p>
-      <w:pPr>
-        <w:rPr>
-          <w:rFonts w:ascii="Times New Roman" w:hAnsi="Times New Roman" w:cs="Times New Roman"/>
-          <w:b/>
-          <w:sz w:val="24"/>
-        </w:rPr>
-      </w:pPr>
-    </w:p>
-    <w:p>
-      <w:pPr>
-        <w:rPr>
-          <w:rFonts w:ascii="Times New Roman" w:hAnsi="Times New Roman" w:cs="Times New Roman"/>
-          <w:b/>
-          <w:sz w:val="24"/>
-        </w:rPr>
-      </w:pPr>
-      <w:r>
-        <w:rPr>
-          <w:rFonts w:ascii="Times New Roman" w:hAnsi="Times New Roman" w:cs="Times New Roman"/>
-          <w:b/>
-          <w:sz w:val="24"/>
-        </w:rPr>
-        <w:t>Immersion</w:t>
-      </w:r>
-    </w:p>
-    <w:p>
-      <w:pPr>
-        <w:rPr>
-          <w:rFonts w:ascii="Times New Roman" w:hAnsi="Times New Roman" w:cs="Times New Roman"/>
-          <w:sz w:val="24"/>
-        </w:rPr>
-      </w:pPr>
-      <w:r>
-        <w:rPr>
-          <w:rFonts w:ascii="Times New Roman" w:hAnsi="Times New Roman" w:cs="Times New Roman"/>
-          <w:sz w:val="24"/>
-        </w:rPr>
-        <w:t xml:space="preserve">Given enough exposure over a long enough period of time, common use Kanji and vocabulary can be learnt almost effortlessly without </w:t>
-      </w:r>
-      <w:r>
-        <w:rPr>
-          <w:rFonts w:ascii="Times New Roman" w:hAnsi="Times New Roman" w:cs="Times New Roman"/>
-          <w:sz w:val="24"/>
-        </w:rPr>
-        <w:t>actively</w:t>
-      </w:r>
-      <w:r>
-        <w:rPr>
-          <w:rFonts w:ascii="Times New Roman" w:hAnsi="Times New Roman" w:cs="Times New Roman"/>
-          <w:sz w:val="24"/>
-        </w:rPr>
-        <w:t xml:space="preserve"> studying.</w:t>
-      </w:r>
-      <w:r>
-        <w:rPr>
-          <w:rFonts w:ascii="Times New Roman" w:hAnsi="Times New Roman" w:cs="Times New Roman"/>
-          <w:sz w:val="24"/>
-        </w:rPr>
-        <w:t xml:space="preserve"> While this approach is the closest to what first language acquisition looks like, it’s not without its drawbacks. First, it takes a lot of time to learn like this without using another approach in conjunction. Second, students will find that if they don’t practice handwriting characters, and simply learn from exposure, they won’t be able to write the vast majority of characters that they can recognise. </w:t>
-      </w:r>
-      <w:r>
-        <w:rPr>
-          <w:rFonts w:ascii="Times New Roman" w:hAnsi="Times New Roman" w:cs="Times New Roman"/>
-          <w:sz w:val="24"/>
-        </w:rPr>
-        <w:t>[DISCUSS RECOGNITION AND RECALL]</w:t>
-      </w:r>
-    </w:p>
-    <w:p>
-      <w:pPr>
-        <w:rPr>
-          <w:rFonts w:ascii="Times New Roman" w:hAnsi="Times New Roman" w:cs="Times New Roman"/>
-          <w:sz w:val="24"/>
-        </w:rPr>
-      </w:pPr>
-    </w:p>
-    <w:p>
-      <w:pPr>
-        <w:rPr>
-          <w:rFonts w:ascii="Times New Roman" w:hAnsi="Times New Roman" w:cs="Times New Roman"/>
-          <w:sz w:val="24"/>
-        </w:rPr>
-      </w:pPr>
-    </w:p>
-    <w:p>
-      <w:pPr>
-        <w:rPr>
-          <w:rFonts w:ascii="Times New Roman" w:hAnsi="Times New Roman" w:cs="Times New Roman"/>
-          <w:b/>
-          <w:sz w:val="24"/>
-        </w:rPr>
-      </w:pPr>
-      <w:r>
-        <w:rPr>
-          <w:rFonts w:ascii="Times New Roman" w:hAnsi="Times New Roman" w:cs="Times New Roman"/>
-          <w:b/>
-          <w:sz w:val="24"/>
-        </w:rPr>
-        <w:t>Vocabulary l</w:t>
-      </w:r>
-      <w:r>
-        <w:rPr>
-          <w:rFonts w:ascii="Times New Roman" w:hAnsi="Times New Roman" w:cs="Times New Roman"/>
-          <w:b/>
-          <w:sz w:val="24"/>
-        </w:rPr>
-        <w:t>ists</w:t>
-      </w:r>
-    </w:p>
-    <w:p>
-      <w:pPr>
-        <w:rPr>
-          <w:rFonts w:ascii="Times New Roman" w:hAnsi="Times New Roman" w:cs="Times New Roman"/>
-          <w:sz w:val="24"/>
-        </w:rPr>
-      </w:pPr>
-      <w:r>
-        <w:rPr>
-          <w:rFonts w:ascii="Times New Roman" w:hAnsi="Times New Roman" w:cs="Times New Roman" w:hint="eastAsia"/>
-          <w:sz w:val="24"/>
-        </w:rPr>
-        <w:t>This is one of the more</w:t>
-      </w:r>
-      <w:r>
-        <w:rPr>
-          <w:rFonts w:ascii="Times New Roman" w:hAnsi="Times New Roman" w:cs="Times New Roman"/>
-          <w:sz w:val="24"/>
-        </w:rPr>
-        <w:t xml:space="preserve"> popular</w:t>
-      </w:r>
-      <w:r>
-        <w:rPr>
-          <w:rFonts w:ascii="Times New Roman" w:hAnsi="Times New Roman" w:cs="Times New Roman"/>
-          <w:sz w:val="24"/>
-        </w:rPr>
-        <w:t xml:space="preserve"> approaches due to vocabulary lists being a common feature of language textbooks. Students will often skip to the back of a chapter to find the list of vocabulary used and attempt to memorise the list. Often students will just look at the Japanese and attempt to rote memorise the characters, the pronunciation and what it means in English all at the same time.</w:t>
-      </w:r>
-      <w:r>
-        <w:rPr>
-          <w:rFonts w:ascii="Times New Roman" w:hAnsi="Times New Roman" w:cs="Times New Roman"/>
-          <w:sz w:val="24"/>
-        </w:rPr>
-        <w:t xml:space="preserve"> [INSERT A CITATION ABOUT VOCAB LISTS BEING GOOD OR BAD</w:t>
-      </w:r>
-    </w:p>
-    <w:p>
-      <w:pPr>
-        <w:rPr>
-          <w:rFonts w:ascii="Times New Roman" w:hAnsi="Times New Roman" w:cs="Times New Roman"/>
-          <w:sz w:val="24"/>
-        </w:rPr>
-      </w:pPr>
-    </w:p>
-    <w:p>
-      <w:pPr>
-        <w:rPr>
-          <w:rFonts w:ascii="Times New Roman" w:hAnsi="Times New Roman" w:cs="Times New Roman"/>
-          <w:sz w:val="24"/>
-        </w:rPr>
-      </w:pPr>
-    </w:p>
-    <w:p>
-      <w:pPr>
-        <w:rPr>
-          <w:rFonts w:ascii="Times New Roman" w:hAnsi="Times New Roman" w:cs="Times New Roman"/>
-          <w:b/>
-          <w:sz w:val="24"/>
-        </w:rPr>
-      </w:pPr>
-      <w:r>
-        <w:rPr>
-          <w:rFonts w:ascii="Times New Roman" w:hAnsi="Times New Roman" w:cs="Times New Roman"/>
-          <w:b/>
-          <w:sz w:val="24"/>
-        </w:rPr>
-        <w:t>Vocabulary acquisition by r</w:t>
-      </w:r>
-      <w:r>
-        <w:rPr>
-          <w:rFonts w:ascii="Times New Roman" w:hAnsi="Times New Roman" w:cs="Times New Roman"/>
-          <w:b/>
-          <w:sz w:val="24"/>
-        </w:rPr>
-        <w:t>eading</w:t>
-      </w:r>
-    </w:p>
-    <w:p>
-      <w:pPr>
-        <w:rPr>
-          <w:rFonts w:ascii="Times New Roman" w:hAnsi="Times New Roman" w:cs="Times New Roman"/>
-          <w:b/>
-          <w:sz w:val="24"/>
-        </w:rPr>
-      </w:pPr>
-    </w:p>
-    <w:p>
-      <w:pPr>
-        <w:rPr>
-          <w:rFonts w:ascii="Times New Roman" w:hAnsi="Times New Roman" w:cs="Times New Roman"/>
-          <w:sz w:val="24"/>
-        </w:rPr>
-      </w:pPr>
-      <w:r>
-        <w:rPr>
-          <w:rFonts w:ascii="Times New Roman" w:hAnsi="Times New Roman" w:cs="Times New Roman"/>
-          <w:sz w:val="24"/>
-        </w:rPr>
-        <w:t>Beheydt (1987</w:t>
-      </w:r>
-      <w:r>
-        <w:rPr>
-          <w:rFonts w:ascii="Times New Roman" w:hAnsi="Times New Roman" w:cs="Times New Roman"/>
-          <w:sz w:val="24"/>
-        </w:rPr>
-        <w:t>, p.</w:t>
-      </w:r>
-      <w:r>
-        <w:rPr>
-          <w:rFonts w:ascii="Times New Roman" w:hAnsi="Times New Roman" w:cs="Times New Roman"/>
-          <w:sz w:val="24"/>
-        </w:rPr>
-        <w:t xml:space="preserve"> 63) </w:t>
-      </w:r>
-      <w:r>
-        <w:rPr>
-          <w:rFonts w:ascii="Times New Roman" w:hAnsi="Times New Roman" w:cs="Times New Roman"/>
-          <w:sz w:val="24"/>
-        </w:rPr>
-        <w:t>states that we need context when learning vocabulary</w:t>
-      </w:r>
-      <w:r>
-        <w:rPr>
-          <w:rFonts w:ascii="Times New Roman" w:hAnsi="Times New Roman" w:cs="Times New Roman"/>
-          <w:sz w:val="24"/>
-        </w:rPr>
-        <w:t xml:space="preserve">: “From a psychological as well as a linguistic point of view, undeniably the first guideline would be </w:t>
-      </w:r>
-      <w:r>
-        <w:rPr>
-          <w:rFonts w:ascii="Times New Roman" w:hAnsi="Times New Roman" w:cs="Times New Roman"/>
-          <w:sz w:val="24"/>
-        </w:rPr>
-        <w:t>that vocabulary must be learned</w:t>
-      </w:r>
-      <w:r>
-        <w:rPr>
-          <w:rFonts w:ascii="Times New Roman" w:hAnsi="Times New Roman" w:cs="Times New Roman"/>
-          <w:sz w:val="24"/>
-        </w:rPr>
-        <w:t xml:space="preserve"> in context. The meanings of words are more easily somaticized if they are embed</w:t>
-      </w:r>
-      <w:r>
-        <w:rPr>
-          <w:rFonts w:ascii="Times New Roman" w:hAnsi="Times New Roman" w:cs="Times New Roman"/>
-          <w:sz w:val="24"/>
-        </w:rPr>
-        <w:t>ded in a meaningful context”</w:t>
+      <w:commentRangeEnd w:id="8"/>
+      <w:r>
+        <w:rPr>
+          <w:rStyle w:val="CommentReference"/>
+        </w:rPr>
+        <w:commentReference w:id="8"/>
       </w:r>
       <w:r>
         <w:rPr>
@@ -2876,95 +3672,101 @@
         </w:rPr>
         <w:t>.</w:t>
       </w:r>
-    </w:p>
-    <w:p>
-      <w:pPr>
-        <w:rPr>
-          <w:rFonts w:ascii="Times New Roman" w:hAnsi="Times New Roman" w:cs="Times New Roman"/>
-          <w:b/>
-          <w:sz w:val="24"/>
-        </w:rPr>
-      </w:pPr>
-    </w:p>
-    <w:p>
-      <w:pPr>
-        <w:rPr>
-          <w:rFonts w:ascii="Times New Roman" w:hAnsi="Times New Roman" w:cs="Times New Roman"/>
-          <w:b/>
-          <w:sz w:val="24"/>
-        </w:rPr>
-      </w:pPr>
-      <w:r>
-        <w:rPr>
-          <w:rFonts w:ascii="Times New Roman" w:hAnsi="Times New Roman" w:cs="Times New Roman"/>
-          <w:b/>
-          <w:sz w:val="24"/>
-        </w:rPr>
-        <w:t xml:space="preserve">Learning </w:t>
-      </w:r>
-      <w:r>
-        <w:rPr>
-          <w:rFonts w:ascii="Times New Roman" w:hAnsi="Times New Roman" w:cs="Times New Roman"/>
-          <w:b/>
-          <w:sz w:val="24"/>
-        </w:rPr>
-        <w:t>vocabulary with sentences</w:t>
-      </w:r>
-    </w:p>
-    <w:p>
-      <w:pPr>
-        <w:rPr>
-          <w:rFonts w:ascii="Times New Roman" w:hAnsi="Times New Roman" w:cs="Times New Roman"/>
-          <w:sz w:val="24"/>
-        </w:rPr>
-      </w:pPr>
-      <w:r>
-        <w:rPr>
-          <w:rFonts w:ascii="Times New Roman" w:hAnsi="Times New Roman" w:cs="Times New Roman" w:hint="eastAsia"/>
-          <w:sz w:val="24"/>
-        </w:rPr>
-        <w:t>This type of vocabulary learning is recommended by Antimoon</w:t>
-      </w:r>
-      <w:r>
-        <w:rPr>
-          <w:rFonts w:ascii="Times New Roman" w:hAnsi="Times New Roman" w:cs="Times New Roman"/>
-          <w:sz w:val="24"/>
-        </w:rPr>
-        <w:t xml:space="preserve">, </w:t>
-      </w:r>
-      <w:r>
-        <w:rPr>
-          <w:rFonts w:ascii="Times New Roman" w:hAnsi="Times New Roman" w:cs="Times New Roman" w:hint="eastAsia"/>
-          <w:sz w:val="24"/>
-        </w:rPr>
-        <w:t xml:space="preserve">(), a </w:t>
-      </w:r>
-      <w:r>
-        <w:rPr>
-          <w:rFonts w:ascii="Times New Roman" w:hAnsi="Times New Roman" w:cs="Times New Roman"/>
-          <w:sz w:val="24"/>
-        </w:rPr>
-        <w:t>website</w:t>
-      </w:r>
-      <w:r>
-        <w:rPr>
-          <w:rFonts w:ascii="Times New Roman" w:hAnsi="Times New Roman" w:cs="Times New Roman" w:hint="eastAsia"/>
-          <w:sz w:val="24"/>
-        </w:rPr>
-        <w:t xml:space="preserve"> about learning English written by two Polish men who learnt English as a second language, and it</w:t>
-      </w:r>
-      <w:r>
-        <w:rPr>
-          <w:rFonts w:ascii="Times New Roman" w:hAnsi="Times New Roman" w:cs="Times New Roman"/>
-          <w:sz w:val="24"/>
-        </w:rPr>
-        <w:t xml:space="preserve">’s also recommended by All Japanese All The Time, a blog about learning Japanese written by an American man who learnt Japanese well enough to “pass as a native on the phone”. </w:t>
-      </w:r>
-    </w:p>
-    <w:p>
-      <w:pPr>
-        <w:rPr>
-          <w:rFonts w:ascii="Times New Roman" w:hAnsi="Times New Roman" w:cs="Times New Roman" w:hint="eastAsia"/>
+      <w:bookmarkStart w:id="9" w:name="_GoBack"/>
+      <w:bookmarkEnd w:id="9"/>
+    </w:p>
+    <w:p>
+      <w:pPr>
+        <w:rPr>
+          <w:rFonts w:ascii="Times New Roman" w:hAnsi="Times New Roman" w:cs="Times New Roman"/>
+          <w:sz w:val="24"/>
+        </w:rPr>
+      </w:pPr>
+    </w:p>
+    <w:p>
+      <w:pPr>
+        <w:rPr>
+          <w:rFonts w:ascii="Times New Roman" w:hAnsi="Times New Roman" w:cs="Times New Roman"/>
+          <w:sz w:val="24"/>
+        </w:rPr>
+      </w:pPr>
+      <w:r>
+        <w:rPr>
+          <w:rFonts w:ascii="Times New Roman" w:hAnsi="Times New Roman" w:cs="Times New Roman"/>
+          <w:sz w:val="24"/>
+        </w:rPr>
+        <w:t xml:space="preserve">There’s also </w:t>
+      </w:r>
+      <w:r>
+        <w:rPr>
+          <w:rFonts w:ascii="Times New Roman" w:hAnsi="Times New Roman" w:cs="Times New Roman"/>
+          <w:sz w:val="24"/>
+        </w:rPr>
+        <w:t>a couple of</w:t>
+      </w:r>
+      <w:r>
+        <w:rPr>
+          <w:rFonts w:ascii="Times New Roman" w:hAnsi="Times New Roman" w:cs="Times New Roman"/>
+          <w:sz w:val="24"/>
+        </w:rPr>
+        <w:t xml:space="preserve"> other reasons why sentence flashcards are favoured over other card types </w:t>
+      </w:r>
+      <w:r>
+        <w:rPr>
+          <w:rFonts w:ascii="Times New Roman" w:hAnsi="Times New Roman" w:cs="Times New Roman"/>
+          <w:sz w:val="24"/>
+        </w:rPr>
+        <w:t>to</w:t>
+      </w:r>
+      <w:r>
+        <w:rPr>
+          <w:rFonts w:ascii="Times New Roman" w:hAnsi="Times New Roman" w:cs="Times New Roman"/>
+          <w:sz w:val="24"/>
+        </w:rPr>
+        <w:t xml:space="preserve"> learn vocabulary. These include because they’re easier to make and review than standard L2 to L1 vocabulary cards. They are easy to make because the learner can take sentences from native sources by copying and pasting them into their flashcard program</w:t>
+      </w:r>
+      <w:r>
+        <w:rPr>
+          <w:rFonts w:ascii="Times New Roman" w:hAnsi="Times New Roman" w:cs="Times New Roman"/>
+          <w:sz w:val="24"/>
+        </w:rPr>
+        <w:t xml:space="preserve"> and t</w:t>
+      </w:r>
+      <w:r>
+        <w:rPr>
+          <w:rFonts w:ascii="Times New Roman" w:hAnsi="Times New Roman" w:cs="Times New Roman"/>
+          <w:sz w:val="24"/>
+        </w:rPr>
+        <w:t>hey are easy to review because the goal is to simply understand and r</w:t>
+      </w:r>
+      <w:r>
+        <w:rPr>
+          <w:rFonts w:ascii="Times New Roman" w:hAnsi="Times New Roman" w:cs="Times New Roman"/>
+          <w:sz w:val="24"/>
+        </w:rPr>
+        <w:t xml:space="preserve">ead the sentence correctly. </w:t>
+      </w:r>
+    </w:p>
+    <w:p>
+      <w:pPr>
+        <w:rPr>
+          <w:rFonts w:ascii="Times New Roman" w:hAnsi="Times New Roman" w:cs="Times New Roman"/>
+          <w:sz w:val="24"/>
+        </w:rPr>
+      </w:pPr>
+    </w:p>
+    <w:p>
+      <w:pPr>
+        <w:rPr>
+          <w:rFonts w:ascii="Times New Roman" w:hAnsi="Times New Roman" w:cs="Times New Roman"/>
+          <w:sz w:val="24"/>
+        </w:rPr>
+      </w:pPr>
+    </w:p>
+    <w:p>
+      <w:pPr>
+        <w:rPr>
+          <w:rFonts w:ascii="Times New Roman" w:hAnsi="Times New Roman" w:cs="Times New Roman"/>
           <w:sz w:val="24"/>
         </w:rPr>
       </w:pPr>
@@ -2997,12 +3799,270 @@
           <w:sz w:val="24"/>
         </w:rPr>
       </w:pPr>
-      <w:r>
-        <w:rPr>
-          <w:rFonts w:ascii="Times New Roman" w:hAnsi="Times New Roman" w:cs="Times New Roman"/>
-          <w:sz w:val="24"/>
-        </w:rPr>
-        <w:t xml:space="preserve">It’s much more likely that better understanding of a word’s correct usage will be gained </w:t>
+    </w:p>
+    <w:p>
+      <w:pPr>
+        <w:rPr>
+          <w:rFonts w:ascii="Times New Roman" w:hAnsi="Times New Roman" w:cs="Times New Roman"/>
+          <w:sz w:val="28"/>
+        </w:rPr>
+      </w:pPr>
+    </w:p>
+    <w:p>
+      <w:pPr>
+        <w:rPr>
+          <w:rFonts w:ascii="Times New Roman" w:hAnsi="Times New Roman" w:cs="Times New Roman"/>
+          <w:sz w:val="28"/>
+        </w:rPr>
+      </w:pPr>
+      <w:r>
+        <w:rPr>
+          <w:rFonts w:ascii="Times New Roman" w:hAnsi="Times New Roman" w:cs="Times New Roman"/>
+          <w:sz w:val="28"/>
+        </w:rPr>
+        <w:t>Analysing existing software</w:t>
+      </w:r>
+    </w:p>
+    <w:p>
+      <w:pPr>
+        <w:rPr>
+          <w:rFonts w:ascii="Times New Roman" w:hAnsi="Times New Roman" w:cs="Times New Roman"/>
+          <w:sz w:val="24"/>
+        </w:rPr>
+      </w:pPr>
+    </w:p>
+    <w:p>
+      <w:pPr>
+        <w:rPr>
+          <w:rFonts w:ascii="Times New Roman" w:hAnsi="Times New Roman" w:cs="Times New Roman"/>
+          <w:sz w:val="24"/>
+        </w:rPr>
+      </w:pPr>
+      <w:r>
+        <w:rPr>
+          <w:rFonts w:ascii="Times New Roman" w:hAnsi="Times New Roman" w:cs="Times New Roman"/>
+          <w:sz w:val="24"/>
+        </w:rPr>
+        <w:t>Rahimi (2014)</w:t>
+      </w:r>
+      <w:r>
+        <w:rPr>
+          <w:rFonts w:ascii="Times New Roman" w:hAnsi="Times New Roman" w:cs="Times New Roman"/>
+          <w:sz w:val="24"/>
+        </w:rPr>
+        <w:t xml:space="preserve"> </w:t>
+      </w:r>
+      <w:r>
+        <w:rPr>
+          <w:rFonts w:ascii="Times New Roman" w:hAnsi="Times New Roman" w:cs="Times New Roman"/>
+          <w:sz w:val="24"/>
+        </w:rPr>
+        <w:t>took t</w:t>
+      </w:r>
+      <w:r>
+        <w:rPr>
+          <w:rFonts w:ascii="Times New Roman" w:hAnsi="Times New Roman" w:cs="Times New Roman"/>
+          <w:sz w:val="24"/>
+        </w:rPr>
+        <w:t>hirty-four lower-intermediate language learners</w:t>
+      </w:r>
+      <w:r>
+        <w:rPr>
+          <w:rFonts w:ascii="Times New Roman" w:hAnsi="Times New Roman" w:cs="Times New Roman"/>
+          <w:sz w:val="24"/>
+        </w:rPr>
+        <w:t xml:space="preserve"> and </w:t>
+      </w:r>
+      <w:r>
+        <w:rPr>
+          <w:rFonts w:ascii="Times New Roman" w:hAnsi="Times New Roman" w:cs="Times New Roman"/>
+          <w:sz w:val="24"/>
+        </w:rPr>
+        <w:t>divided</w:t>
+      </w:r>
+      <w:r>
+        <w:rPr>
+          <w:rFonts w:ascii="Times New Roman" w:hAnsi="Times New Roman" w:cs="Times New Roman"/>
+          <w:sz w:val="24"/>
+        </w:rPr>
+        <w:t xml:space="preserve"> them</w:t>
+      </w:r>
+      <w:r>
+        <w:rPr>
+          <w:rFonts w:ascii="Times New Roman" w:hAnsi="Times New Roman" w:cs="Times New Roman"/>
+          <w:sz w:val="24"/>
+        </w:rPr>
+        <w:t xml:space="preserve"> into two groups (17 in each group) based on their choice to work</w:t>
+      </w:r>
+      <w:r>
+        <w:rPr>
+          <w:rFonts w:ascii="Times New Roman" w:hAnsi="Times New Roman" w:cs="Times New Roman"/>
+          <w:sz w:val="24"/>
+        </w:rPr>
+        <w:t xml:space="preserve"> </w:t>
+      </w:r>
+      <w:r>
+        <w:rPr>
+          <w:rFonts w:ascii="Times New Roman" w:hAnsi="Times New Roman" w:cs="Times New Roman"/>
+          <w:sz w:val="24"/>
+        </w:rPr>
+        <w:t xml:space="preserve">with a mobile dictionary or a printed </w:t>
+      </w:r>
+      <w:r>
+        <w:rPr>
+          <w:rFonts w:ascii="Times New Roman" w:hAnsi="Times New Roman" w:cs="Times New Roman"/>
+          <w:sz w:val="24"/>
+        </w:rPr>
+        <w:t>version</w:t>
+      </w:r>
+      <w:r>
+        <w:rPr>
+          <w:rFonts w:ascii="Times New Roman" w:hAnsi="Times New Roman" w:cs="Times New Roman"/>
+          <w:sz w:val="24"/>
+        </w:rPr>
+        <w:t xml:space="preserve"> for their language course. </w:t>
+      </w:r>
+      <w:r>
+        <w:rPr>
+          <w:rFonts w:ascii="Times New Roman" w:hAnsi="Times New Roman" w:cs="Times New Roman"/>
+          <w:sz w:val="24"/>
+        </w:rPr>
+        <w:t>T</w:t>
+      </w:r>
+      <w:r>
+        <w:rPr>
+          <w:rFonts w:ascii="Times New Roman" w:hAnsi="Times New Roman" w:cs="Times New Roman"/>
+          <w:sz w:val="24"/>
+        </w:rPr>
+        <w:t>he experimental group used a dictionary</w:t>
+      </w:r>
+      <w:r>
+        <w:rPr>
+          <w:rFonts w:ascii="Times New Roman" w:hAnsi="Times New Roman" w:cs="Times New Roman"/>
+          <w:sz w:val="24"/>
+        </w:rPr>
+        <w:t xml:space="preserve"> </w:t>
+      </w:r>
+      <w:r>
+        <w:rPr>
+          <w:rFonts w:ascii="Times New Roman" w:hAnsi="Times New Roman" w:cs="Times New Roman"/>
+          <w:sz w:val="24"/>
+        </w:rPr>
+        <w:t>installed on their mobile phones</w:t>
+      </w:r>
+      <w:r>
+        <w:rPr>
+          <w:rFonts w:ascii="Times New Roman" w:hAnsi="Times New Roman" w:cs="Times New Roman"/>
+          <w:sz w:val="24"/>
+        </w:rPr>
+        <w:t xml:space="preserve"> </w:t>
+      </w:r>
+      <w:r>
+        <w:rPr>
+          <w:rFonts w:ascii="Times New Roman" w:hAnsi="Times New Roman" w:cs="Times New Roman"/>
+          <w:sz w:val="24"/>
+        </w:rPr>
+        <w:t>while the control group worked with the printed version of the</w:t>
+      </w:r>
+      <w:r>
+        <w:rPr>
+          <w:rFonts w:ascii="Times New Roman" w:hAnsi="Times New Roman" w:cs="Times New Roman"/>
+          <w:sz w:val="24"/>
+        </w:rPr>
+        <w:t xml:space="preserve"> same dictionary. </w:t>
+      </w:r>
+      <w:r>
+        <w:rPr>
+          <w:rFonts w:ascii="Times New Roman" w:hAnsi="Times New Roman" w:cs="Times New Roman"/>
+          <w:sz w:val="24"/>
+        </w:rPr>
+        <w:t xml:space="preserve">The result </w:t>
+      </w:r>
+      <w:r>
+        <w:rPr>
+          <w:rFonts w:ascii="Times New Roman" w:hAnsi="Times New Roman" w:cs="Times New Roman"/>
+          <w:sz w:val="24"/>
+        </w:rPr>
+        <w:t xml:space="preserve">of the study </w:t>
+      </w:r>
+      <w:r>
+        <w:rPr>
+          <w:rFonts w:ascii="Times New Roman" w:hAnsi="Times New Roman" w:cs="Times New Roman"/>
+          <w:sz w:val="24"/>
+        </w:rPr>
+        <w:t>showed that</w:t>
+      </w:r>
+      <w:r>
+        <w:rPr>
+          <w:rFonts w:ascii="Times New Roman" w:hAnsi="Times New Roman" w:cs="Times New Roman"/>
+          <w:sz w:val="24"/>
+        </w:rPr>
+        <w:t xml:space="preserve"> the experimental group o</w:t>
+      </w:r>
+      <w:r>
+        <w:rPr>
+          <w:rFonts w:ascii="Times New Roman" w:hAnsi="Times New Roman" w:cs="Times New Roman"/>
+          <w:sz w:val="24"/>
+        </w:rPr>
+        <w:t xml:space="preserve">utperformed the control group in the </w:t>
+      </w:r>
+      <w:r>
+        <w:rPr>
+          <w:rFonts w:ascii="Times New Roman" w:hAnsi="Times New Roman" w:cs="Times New Roman"/>
+          <w:sz w:val="24"/>
+        </w:rPr>
+        <w:t>final test</w:t>
+      </w:r>
+      <w:r>
+        <w:rPr>
+          <w:rFonts w:ascii="Times New Roman" w:hAnsi="Times New Roman" w:cs="Times New Roman"/>
+          <w:sz w:val="24"/>
+        </w:rPr>
+        <w:t xml:space="preserve">. </w:t>
+      </w:r>
+      <w:r>
+        <w:rPr>
+          <w:rFonts w:ascii="Times New Roman" w:hAnsi="Times New Roman" w:cs="Times New Roman"/>
+          <w:sz w:val="24"/>
+        </w:rPr>
+        <w:t>This study suggests that having easy access to a dictionary straight from your phone pl</w:t>
+      </w:r>
+      <w:r>
+        <w:rPr>
+          <w:rFonts w:ascii="Times New Roman" w:hAnsi="Times New Roman" w:cs="Times New Roman"/>
+          <w:sz w:val="24"/>
+        </w:rPr>
+        <w:t xml:space="preserve">ays a vital role in a language learners success. </w:t>
+      </w:r>
+      <w:r>
+        <w:rPr>
+          <w:rFonts w:ascii="Times New Roman" w:hAnsi="Times New Roman" w:cs="Times New Roman"/>
+          <w:sz w:val="24"/>
+        </w:rPr>
+        <w:t xml:space="preserve">The quick dictionary look-up Google Chrome extension </w:t>
+      </w:r>
+      <w:proofErr w:type="spellStart"/>
+      <w:r>
+        <w:rPr>
+          <w:rFonts w:ascii="Times New Roman" w:hAnsi="Times New Roman" w:cs="Times New Roman"/>
+          <w:sz w:val="24"/>
+        </w:rPr>
+        <w:t>rikaikun</w:t>
+      </w:r>
+      <w:proofErr w:type="spellEnd"/>
+      <w:r>
+        <w:rPr>
+          <w:rFonts w:ascii="Times New Roman" w:hAnsi="Times New Roman" w:cs="Times New Roman"/>
+          <w:sz w:val="24"/>
+        </w:rPr>
+        <w:t xml:space="preserve"> provides pop-up definitions for words in the web browser</w:t>
+      </w:r>
+      <w:r>
+        <w:rPr>
+          <w:rFonts w:ascii="Times New Roman" w:hAnsi="Times New Roman" w:cs="Times New Roman"/>
+          <w:sz w:val="24"/>
+        </w:rPr>
+        <w:t xml:space="preserve"> and is very popular among Japanese learners </w:t>
       </w:r>
       <w:r>
         <w:rPr>
@@ -3010,279 +4070,7 @@
           <w:sz w:val="24"/>
         </w:rPr>
         <w:lastRenderedPageBreak/>
-        <w:t xml:space="preserve">by seeing the word used in a variety of contexts than by seeing it in a single dialog or in a list, </w:t>
-      </w:r>
-      <w:commentRangeStart w:id="9"/>
-      <w:r>
-        <w:rPr>
-          <w:rFonts w:ascii="Times New Roman" w:hAnsi="Times New Roman" w:cs="Times New Roman"/>
-          <w:sz w:val="24"/>
-        </w:rPr>
-        <w:t>(Godwin-jones, 2010)</w:t>
-      </w:r>
-      <w:commentRangeEnd w:id="9"/>
-      <w:r>
-        <w:rPr>
-          <w:rStyle w:val="CommentReference"/>
-        </w:rPr>
-        <w:commentReference w:id="9"/>
-      </w:r>
-    </w:p>
-    <w:p>
-      <w:pPr>
-        <w:rPr>
-          <w:rFonts w:ascii="Times New Roman" w:hAnsi="Times New Roman" w:cs="Times New Roman"/>
-          <w:sz w:val="24"/>
-        </w:rPr>
-      </w:pPr>
-    </w:p>
-    <w:p>
-      <w:pPr>
-        <w:rPr>
-          <w:rFonts w:ascii="Times New Roman" w:hAnsi="Times New Roman" w:cs="Times New Roman"/>
-          <w:sz w:val="28"/>
-        </w:rPr>
-      </w:pPr>
-    </w:p>
-    <w:p>
-      <w:pPr>
-        <w:rPr>
-          <w:rFonts w:ascii="Times New Roman" w:hAnsi="Times New Roman" w:cs="Times New Roman"/>
-          <w:sz w:val="28"/>
-        </w:rPr>
-      </w:pPr>
-      <w:r>
-        <w:rPr>
-          <w:rFonts w:ascii="Times New Roman" w:hAnsi="Times New Roman" w:cs="Times New Roman"/>
-          <w:sz w:val="28"/>
-        </w:rPr>
-        <w:t>Analysing existing software</w:t>
-      </w:r>
-    </w:p>
-    <w:p>
-      <w:pPr>
-        <w:rPr>
-          <w:rFonts w:ascii="Times New Roman" w:hAnsi="Times New Roman" w:cs="Times New Roman"/>
-          <w:sz w:val="24"/>
-        </w:rPr>
-      </w:pPr>
-    </w:p>
-    <w:p>
-      <w:pPr>
-        <w:rPr>
-          <w:rFonts w:ascii="Times New Roman" w:hAnsi="Times New Roman" w:cs="Times New Roman"/>
-          <w:sz w:val="24"/>
-        </w:rPr>
-      </w:pPr>
-      <w:r>
-        <w:rPr>
-          <w:rFonts w:ascii="Times New Roman" w:hAnsi="Times New Roman" w:cs="Times New Roman"/>
-          <w:sz w:val="24"/>
-        </w:rPr>
-        <w:t>Rahimi (2014)</w:t>
-      </w:r>
-      <w:r>
-        <w:rPr>
-          <w:rFonts w:ascii="Times New Roman" w:hAnsi="Times New Roman" w:cs="Times New Roman"/>
-          <w:sz w:val="24"/>
-        </w:rPr>
-        <w:t xml:space="preserve"> </w:t>
-      </w:r>
-      <w:r>
-        <w:rPr>
-          <w:rFonts w:ascii="Times New Roman" w:hAnsi="Times New Roman" w:cs="Times New Roman"/>
-          <w:sz w:val="24"/>
-        </w:rPr>
-        <w:t>took t</w:t>
-      </w:r>
-      <w:r>
-        <w:rPr>
-          <w:rFonts w:ascii="Times New Roman" w:hAnsi="Times New Roman" w:cs="Times New Roman"/>
-          <w:sz w:val="24"/>
-        </w:rPr>
-        <w:t>hirty-four lower-intermediate language learners</w:t>
-      </w:r>
-      <w:r>
-        <w:rPr>
-          <w:rFonts w:ascii="Times New Roman" w:hAnsi="Times New Roman" w:cs="Times New Roman"/>
-          <w:sz w:val="24"/>
-        </w:rPr>
-        <w:t xml:space="preserve"> and </w:t>
-      </w:r>
-      <w:r>
-        <w:rPr>
-          <w:rFonts w:ascii="Times New Roman" w:hAnsi="Times New Roman" w:cs="Times New Roman"/>
-          <w:sz w:val="24"/>
-        </w:rPr>
-        <w:t>divided</w:t>
-      </w:r>
-      <w:r>
-        <w:rPr>
-          <w:rFonts w:ascii="Times New Roman" w:hAnsi="Times New Roman" w:cs="Times New Roman"/>
-          <w:sz w:val="24"/>
-        </w:rPr>
-        <w:t xml:space="preserve"> them</w:t>
-      </w:r>
-      <w:r>
-        <w:rPr>
-          <w:rFonts w:ascii="Times New Roman" w:hAnsi="Times New Roman" w:cs="Times New Roman"/>
-          <w:sz w:val="24"/>
-        </w:rPr>
-        <w:t xml:space="preserve"> into two groups (17 in each group) based on their choice to work</w:t>
-      </w:r>
-      <w:r>
-        <w:rPr>
-          <w:rFonts w:ascii="Times New Roman" w:hAnsi="Times New Roman" w:cs="Times New Roman"/>
-          <w:sz w:val="24"/>
-        </w:rPr>
-        <w:t xml:space="preserve"> </w:t>
-      </w:r>
-      <w:r>
-        <w:rPr>
-          <w:rFonts w:ascii="Times New Roman" w:hAnsi="Times New Roman" w:cs="Times New Roman"/>
-          <w:sz w:val="24"/>
-        </w:rPr>
-        <w:t xml:space="preserve">with a mobile dictionary or a printed one for their language course. </w:t>
-      </w:r>
-      <w:r>
-        <w:rPr>
-          <w:rFonts w:ascii="Times New Roman" w:hAnsi="Times New Roman" w:cs="Times New Roman"/>
-          <w:sz w:val="24"/>
-        </w:rPr>
-        <w:t>T</w:t>
-      </w:r>
-      <w:r>
-        <w:rPr>
-          <w:rFonts w:ascii="Times New Roman" w:hAnsi="Times New Roman" w:cs="Times New Roman"/>
-          <w:sz w:val="24"/>
-        </w:rPr>
-        <w:t>he experimental group used a dictionary</w:t>
-      </w:r>
-      <w:r>
-        <w:rPr>
-          <w:rFonts w:ascii="Times New Roman" w:hAnsi="Times New Roman" w:cs="Times New Roman"/>
-          <w:sz w:val="24"/>
-        </w:rPr>
-        <w:t xml:space="preserve"> </w:t>
-      </w:r>
-      <w:r>
-        <w:rPr>
-          <w:rFonts w:ascii="Times New Roman" w:hAnsi="Times New Roman" w:cs="Times New Roman"/>
-          <w:sz w:val="24"/>
-        </w:rPr>
-        <w:t>installed on their mobile phones</w:t>
-      </w:r>
-      <w:r>
-        <w:rPr>
-          <w:rFonts w:ascii="Times New Roman" w:hAnsi="Times New Roman" w:cs="Times New Roman"/>
-          <w:sz w:val="24"/>
-        </w:rPr>
-        <w:t xml:space="preserve"> </w:t>
-      </w:r>
-      <w:r>
-        <w:rPr>
-          <w:rFonts w:ascii="Times New Roman" w:hAnsi="Times New Roman" w:cs="Times New Roman"/>
-          <w:sz w:val="24"/>
-        </w:rPr>
-        <w:t>while the control group worked with the printed version of the</w:t>
-      </w:r>
-      <w:r>
-        <w:rPr>
-          <w:rFonts w:ascii="Times New Roman" w:hAnsi="Times New Roman" w:cs="Times New Roman"/>
-          <w:sz w:val="24"/>
-        </w:rPr>
-        <w:t xml:space="preserve"> same dictionary. </w:t>
-      </w:r>
-      <w:r>
-        <w:rPr>
-          <w:rFonts w:ascii="Times New Roman" w:hAnsi="Times New Roman" w:cs="Times New Roman"/>
-          <w:sz w:val="24"/>
-        </w:rPr>
-        <w:t xml:space="preserve">The result </w:t>
-      </w:r>
-      <w:r>
-        <w:rPr>
-          <w:rFonts w:ascii="Times New Roman" w:hAnsi="Times New Roman" w:cs="Times New Roman"/>
-          <w:sz w:val="24"/>
-        </w:rPr>
-        <w:t xml:space="preserve">of the study </w:t>
-      </w:r>
-      <w:r>
-        <w:rPr>
-          <w:rFonts w:ascii="Times New Roman" w:hAnsi="Times New Roman" w:cs="Times New Roman"/>
-          <w:sz w:val="24"/>
-        </w:rPr>
-        <w:t>showed that</w:t>
-      </w:r>
-      <w:r>
-        <w:rPr>
-          <w:rFonts w:ascii="Times New Roman" w:hAnsi="Times New Roman" w:cs="Times New Roman"/>
-          <w:sz w:val="24"/>
-        </w:rPr>
-        <w:t xml:space="preserve"> the experimental group o</w:t>
-      </w:r>
-      <w:r>
-        <w:rPr>
-          <w:rFonts w:ascii="Times New Roman" w:hAnsi="Times New Roman" w:cs="Times New Roman"/>
-          <w:sz w:val="24"/>
-        </w:rPr>
-        <w:t xml:space="preserve">utperformed the control group in the </w:t>
-      </w:r>
-      <w:r>
-        <w:rPr>
-          <w:rFonts w:ascii="Times New Roman" w:hAnsi="Times New Roman" w:cs="Times New Roman"/>
-          <w:sz w:val="24"/>
-        </w:rPr>
-        <w:t>final test</w:t>
-      </w:r>
-      <w:r>
-        <w:rPr>
-          <w:rFonts w:ascii="Times New Roman" w:hAnsi="Times New Roman" w:cs="Times New Roman"/>
-          <w:sz w:val="24"/>
-        </w:rPr>
-        <w:t xml:space="preserve">. </w:t>
-      </w:r>
-      <w:r>
-        <w:rPr>
-          <w:rFonts w:ascii="Times New Roman" w:hAnsi="Times New Roman" w:cs="Times New Roman"/>
-          <w:sz w:val="24"/>
-        </w:rPr>
-        <w:t>This study suggests that having easy access to a dictionary straight from your phone pl</w:t>
-      </w:r>
-      <w:r>
-        <w:rPr>
-          <w:rFonts w:ascii="Times New Roman" w:hAnsi="Times New Roman" w:cs="Times New Roman"/>
-          <w:sz w:val="24"/>
-        </w:rPr>
-        <w:t xml:space="preserve">ays a vital role in a language learners success. </w:t>
-      </w:r>
-      <w:r>
-        <w:rPr>
-          <w:rFonts w:ascii="Times New Roman" w:hAnsi="Times New Roman" w:cs="Times New Roman"/>
-          <w:sz w:val="24"/>
-        </w:rPr>
-        <w:t xml:space="preserve">The quick dictionary look-up Google Chrome extension </w:t>
-      </w:r>
-      <w:r>
-        <w:rPr>
-          <w:rFonts w:ascii="Times New Roman" w:hAnsi="Times New Roman" w:cs="Times New Roman"/>
-          <w:sz w:val="24"/>
-        </w:rPr>
-        <w:t>rikaikun</w:t>
-      </w:r>
-      <w:r>
-        <w:rPr>
-          <w:rFonts w:ascii="Times New Roman" w:hAnsi="Times New Roman" w:cs="Times New Roman"/>
-          <w:sz w:val="24"/>
-        </w:rPr>
-        <w:t xml:space="preserve"> provides pop-up definitions for words in the web browser</w:t>
-      </w:r>
-      <w:r>
-        <w:rPr>
-          <w:rFonts w:ascii="Times New Roman" w:hAnsi="Times New Roman" w:cs="Times New Roman"/>
-          <w:sz w:val="24"/>
-        </w:rPr>
-        <w:t xml:space="preserve"> and is very popular among Japanese learners with over</w:t>
+        <w:t>with over</w:t>
       </w:r>
       <w:r>
         <w:rPr>
@@ -3319,26 +4107,37 @@
       <w:pPr>
         <w:rPr>
           <w:rFonts w:ascii="Times New Roman" w:hAnsi="Times New Roman" w:cs="Times New Roman"/>
-          <w:i/>
-          <w:sz w:val="24"/>
-        </w:rPr>
-      </w:pPr>
-    </w:p>
-    <w:p>
-      <w:pPr>
-        <w:rPr>
-          <w:rFonts w:ascii="Times New Roman" w:hAnsi="Times New Roman" w:cs="Times New Roman"/>
-          <w:sz w:val="24"/>
-        </w:rPr>
-      </w:pPr>
-      <w:r>
-        <w:rPr>
-          <w:rFonts w:ascii="Times New Roman" w:hAnsi="Times New Roman" w:cs="Times New Roman"/>
-          <w:kern w:val="0"/>
-          <w:sz w:val="24"/>
-          <w:szCs w:val="24"/>
-        </w:rPr>
-        <w:t>Anki (n.d.) is a popular example of a spaced repetition flashcard software that’s used by a large portion of medical science and language students because it claims that “</w:t>
+          <w:sz w:val="24"/>
+        </w:rPr>
+      </w:pPr>
+      <w:proofErr w:type="spellStart"/>
+      <w:r>
+        <w:rPr>
+          <w:rFonts w:ascii="Times New Roman" w:hAnsi="Times New Roman" w:cs="Times New Roman"/>
+          <w:kern w:val="0"/>
+          <w:sz w:val="24"/>
+          <w:szCs w:val="24"/>
+        </w:rPr>
+        <w:t>Anki</w:t>
+      </w:r>
+      <w:proofErr w:type="spellEnd"/>
+      <w:r>
+        <w:rPr>
+          <w:rFonts w:ascii="Times New Roman" w:hAnsi="Times New Roman" w:cs="Times New Roman"/>
+          <w:kern w:val="0"/>
+          <w:sz w:val="24"/>
+          <w:szCs w:val="24"/>
+        </w:rPr>
+        <w:t xml:space="preserve"> (n.d.) is an </w:t>
+      </w:r>
+      <w:r>
+        <w:rPr>
+          <w:rFonts w:ascii="Times New Roman" w:hAnsi="Times New Roman" w:cs="Times New Roman"/>
+          <w:kern w:val="0"/>
+          <w:sz w:val="24"/>
+          <w:szCs w:val="24"/>
+        </w:rPr>
+        <w:t>example of a spaced repetition flashcard software that’s used by a large portion of medical science and language students because it claims that “</w:t>
       </w:r>
       <w:r>
         <w:rPr>
@@ -3370,7 +4169,7 @@
     <w:p>
       <w:pPr>
         <w:rPr>
-          <w:rFonts w:ascii="Times New Roman" w:hAnsi="Times New Roman" w:cs="Times New Roman" w:hint="eastAsia"/>
+          <w:rFonts w:ascii="Times New Roman" w:hAnsi="Times New Roman" w:cs="Times New Roman"/>
           <w:sz w:val="24"/>
         </w:rPr>
       </w:pPr>
@@ -3414,14 +4213,25 @@
           <w:sz w:val="24"/>
         </w:rPr>
       </w:pPr>
-      <w:r>
-        <w:rPr>
-          <w:rFonts w:ascii="Times New Roman" w:hAnsi="Times New Roman" w:cs="Times New Roman"/>
-          <w:kern w:val="0"/>
-          <w:sz w:val="24"/>
-          <w:szCs w:val="24"/>
-        </w:rPr>
-        <w:t xml:space="preserve">Anki - powerful, intelligent flashcards. (n.d.). Retrieved 2 November 2018, from </w:t>
+      <w:proofErr w:type="spellStart"/>
+      <w:r>
+        <w:rPr>
+          <w:rFonts w:ascii="Times New Roman" w:hAnsi="Times New Roman" w:cs="Times New Roman"/>
+          <w:kern w:val="0"/>
+          <w:sz w:val="24"/>
+          <w:szCs w:val="24"/>
+        </w:rPr>
+        <w:t>Anki</w:t>
+      </w:r>
+      <w:proofErr w:type="spellEnd"/>
+      <w:r>
+        <w:rPr>
+          <w:rFonts w:ascii="Times New Roman" w:hAnsi="Times New Roman" w:cs="Times New Roman"/>
+          <w:kern w:val="0"/>
+          <w:sz w:val="24"/>
+          <w:szCs w:val="24"/>
+        </w:rPr>
+        <w:t xml:space="preserve"> - powerful, intelligent flashcards. (n.d.). Retrieved 2 November 2018, from </w:t>
       </w:r>
       <w:hyperlink r:id="rId8" w:history="1">
         <w:r>
@@ -3535,7 +4345,6 @@
           <w:sz w:val="24"/>
           <w:szCs w:val="24"/>
         </w:rPr>
-        <w:lastRenderedPageBreak/>
         <w:t xml:space="preserve">Cummins, J (2000). </w:t>
       </w:r>
       <w:r>
@@ -3594,14 +4403,45 @@
           <w:szCs w:val="24"/>
         </w:rPr>
       </w:pPr>
-      <w:r>
-        <w:rPr>
-          <w:rFonts w:ascii="Times New Roman" w:hAnsi="Times New Roman" w:cs="Times New Roman"/>
-          <w:kern w:val="0"/>
-          <w:sz w:val="24"/>
-          <w:szCs w:val="24"/>
-        </w:rPr>
-        <w:t xml:space="preserve">Beheydt, L. (1987). The semantization of vocabulary in foreign language learning. </w:t>
+      <w:proofErr w:type="spellStart"/>
+      <w:r>
+        <w:rPr>
+          <w:rFonts w:ascii="Times New Roman" w:hAnsi="Times New Roman" w:cs="Times New Roman"/>
+          <w:kern w:val="0"/>
+          <w:sz w:val="24"/>
+          <w:szCs w:val="24"/>
+        </w:rPr>
+        <w:t>Beheydt</w:t>
+      </w:r>
+      <w:proofErr w:type="spellEnd"/>
+      <w:r>
+        <w:rPr>
+          <w:rFonts w:ascii="Times New Roman" w:hAnsi="Times New Roman" w:cs="Times New Roman"/>
+          <w:kern w:val="0"/>
+          <w:sz w:val="24"/>
+          <w:szCs w:val="24"/>
+        </w:rPr>
+        <w:t xml:space="preserve">, L. (1987). The </w:t>
+      </w:r>
+      <w:proofErr w:type="spellStart"/>
+      <w:r>
+        <w:rPr>
+          <w:rFonts w:ascii="Times New Roman" w:hAnsi="Times New Roman" w:cs="Times New Roman"/>
+          <w:kern w:val="0"/>
+          <w:sz w:val="24"/>
+          <w:szCs w:val="24"/>
+        </w:rPr>
+        <w:t>semantization</w:t>
+      </w:r>
+      <w:proofErr w:type="spellEnd"/>
+      <w:r>
+        <w:rPr>
+          <w:rFonts w:ascii="Times New Roman" w:hAnsi="Times New Roman" w:cs="Times New Roman"/>
+          <w:kern w:val="0"/>
+          <w:sz w:val="24"/>
+          <w:szCs w:val="24"/>
+        </w:rPr>
+        <w:t xml:space="preserve"> of vocabulary in foreign language learning. </w:t>
       </w:r>
       <w:r>
         <w:rPr>
@@ -3645,6 +4485,7 @@
           <w:sz w:val="24"/>
           <w:szCs w:val="24"/>
         </w:rPr>
+        <w:lastRenderedPageBreak/>
         <w:t xml:space="preserve">Fernández, C. (2011). Input Matters in SLA edited by PISKE, THORSTEN, &amp; MARTHA YOUNG–SCHOLTEN. </w:t>
       </w:r>
       <w:r>
@@ -3722,7 +4563,27 @@
           <w:sz w:val="24"/>
           <w:szCs w:val="24"/>
         </w:rPr>
-        <w:t xml:space="preserve">Freed, B. F., Segalowitz, N., &amp; Dewey, D. P. (2004). CONTEXT OF LEARNING AND SECOND LANGUAGE FLUENCY IN FRENCH: Comparing Regular Classroom, Study Abroad, and Intensive Domestic Immersion Programs. </w:t>
+        <w:t xml:space="preserve">Freed, B. F., </w:t>
+      </w:r>
+      <w:proofErr w:type="spellStart"/>
+      <w:r>
+        <w:rPr>
+          <w:rFonts w:ascii="Times New Roman" w:hAnsi="Times New Roman" w:cs="Times New Roman"/>
+          <w:kern w:val="0"/>
+          <w:sz w:val="24"/>
+          <w:szCs w:val="24"/>
+        </w:rPr>
+        <w:t>Segalowitz</w:t>
+      </w:r>
+      <w:proofErr w:type="spellEnd"/>
+      <w:r>
+        <w:rPr>
+          <w:rFonts w:ascii="Times New Roman" w:hAnsi="Times New Roman" w:cs="Times New Roman"/>
+          <w:kern w:val="0"/>
+          <w:sz w:val="24"/>
+          <w:szCs w:val="24"/>
+        </w:rPr>
+        <w:t xml:space="preserve">, N., &amp; Dewey, D. P. (2004). CONTEXT OF LEARNING AND SECOND LANGUAGE FLUENCY IN FRENCH: Comparing Regular Classroom, Study Abroad, and Intensive Domestic Immersion Programs. </w:t>
       </w:r>
       <w:r>
         <w:rPr>
@@ -3916,7 +4777,67 @@
           <w:sz w:val="24"/>
           <w:szCs w:val="24"/>
         </w:rPr>
-        <w:t xml:space="preserve"> (1st ed). Oxford ; New York: Pergamon.</w:t>
+        <w:t xml:space="preserve"> (1st </w:t>
+      </w:r>
+      <w:proofErr w:type="spellStart"/>
+      <w:r>
+        <w:rPr>
+          <w:rFonts w:ascii="Times New Roman" w:hAnsi="Times New Roman" w:cs="Times New Roman"/>
+          <w:kern w:val="0"/>
+          <w:sz w:val="24"/>
+          <w:szCs w:val="24"/>
+        </w:rPr>
+        <w:t>ed</w:t>
+      </w:r>
+      <w:proofErr w:type="spellEnd"/>
+      <w:r>
+        <w:rPr>
+          <w:rFonts w:ascii="Times New Roman" w:hAnsi="Times New Roman" w:cs="Times New Roman"/>
+          <w:kern w:val="0"/>
+          <w:sz w:val="24"/>
+          <w:szCs w:val="24"/>
+        </w:rPr>
+        <w:t xml:space="preserve">). </w:t>
+      </w:r>
+      <w:proofErr w:type="gramStart"/>
+      <w:r>
+        <w:rPr>
+          <w:rFonts w:ascii="Times New Roman" w:hAnsi="Times New Roman" w:cs="Times New Roman"/>
+          <w:kern w:val="0"/>
+          <w:sz w:val="24"/>
+          <w:szCs w:val="24"/>
+        </w:rPr>
+        <w:t>Oxford ;</w:t>
+      </w:r>
+      <w:proofErr w:type="gramEnd"/>
+      <w:r>
+        <w:rPr>
+          <w:rFonts w:ascii="Times New Roman" w:hAnsi="Times New Roman" w:cs="Times New Roman"/>
+          <w:kern w:val="0"/>
+          <w:sz w:val="24"/>
+          <w:szCs w:val="24"/>
+        </w:rPr>
+        <w:t xml:space="preserve"> New York: </w:t>
+      </w:r>
+      <w:proofErr w:type="spellStart"/>
+      <w:r>
+        <w:rPr>
+          <w:rFonts w:ascii="Times New Roman" w:hAnsi="Times New Roman" w:cs="Times New Roman"/>
+          <w:kern w:val="0"/>
+          <w:sz w:val="24"/>
+          <w:szCs w:val="24"/>
+        </w:rPr>
+        <w:t>Pergamon</w:t>
+      </w:r>
+      <w:proofErr w:type="spellEnd"/>
+      <w:r>
+        <w:rPr>
+          <w:rFonts w:ascii="Times New Roman" w:hAnsi="Times New Roman" w:cs="Times New Roman"/>
+          <w:kern w:val="0"/>
+          <w:sz w:val="24"/>
+          <w:szCs w:val="24"/>
+        </w:rPr>
+        <w:t>.</w:t>
       </w:r>
     </w:p>
     <w:p>
@@ -3995,7 +4916,29 @@
           <w:sz w:val="24"/>
           <w:szCs w:val="24"/>
         </w:rPr>
-        <w:t>Aoyama Gakuin University &amp; Women’s Junior College</w:t>
+        <w:t xml:space="preserve">Aoyama </w:t>
+      </w:r>
+      <w:proofErr w:type="spellStart"/>
+      <w:r>
+        <w:rPr>
+          <w:rFonts w:ascii="Times New Roman" w:hAnsi="Times New Roman" w:cs="Times New Roman"/>
+          <w:i/>
+          <w:kern w:val="0"/>
+          <w:sz w:val="24"/>
+          <w:szCs w:val="24"/>
+        </w:rPr>
+        <w:t>Gakuin</w:t>
+      </w:r>
+      <w:proofErr w:type="spellEnd"/>
+      <w:r>
+        <w:rPr>
+          <w:rFonts w:ascii="Times New Roman" w:hAnsi="Times New Roman" w:cs="Times New Roman"/>
+          <w:i/>
+          <w:kern w:val="0"/>
+          <w:sz w:val="24"/>
+          <w:szCs w:val="24"/>
+        </w:rPr>
+        <w:t xml:space="preserve"> University &amp; Women’s Junior College</w:t>
       </w:r>
       <w:r>
         <w:rPr>
@@ -4097,8 +5040,10 @@
           <w:sz w:val="24"/>
           <w:szCs w:val="24"/>
         </w:rPr>
+        <w:lastRenderedPageBreak/>
         <w:t xml:space="preserve">Speed, E. (n.d.). </w:t>
       </w:r>
+      <w:proofErr w:type="spellStart"/>
       <w:r>
         <w:rPr>
           <w:rFonts w:ascii="Times New Roman" w:hAnsi="Times New Roman" w:cs="Times New Roman"/>
@@ -4107,7 +5052,18 @@
           <w:sz w:val="24"/>
           <w:szCs w:val="24"/>
         </w:rPr>
-        <w:t xml:space="preserve">rikaikun – Google Chrome web extension. </w:t>
+        <w:t>rikaikun</w:t>
+      </w:r>
+      <w:proofErr w:type="spellEnd"/>
+      <w:r>
+        <w:rPr>
+          <w:rFonts w:ascii="Times New Roman" w:hAnsi="Times New Roman" w:cs="Times New Roman"/>
+          <w:i/>
+          <w:kern w:val="0"/>
+          <w:sz w:val="24"/>
+          <w:szCs w:val="24"/>
+        </w:rPr>
+        <w:t xml:space="preserve"> – Google Chrome web extension. </w:t>
       </w:r>
       <w:r>
         <w:rPr>
@@ -4202,14 +5158,45 @@
           <w:szCs w:val="24"/>
         </w:rPr>
       </w:pPr>
-      <w:r>
-        <w:rPr>
-          <w:rFonts w:ascii="Times New Roman" w:hAnsi="Times New Roman" w:cs="Times New Roman"/>
-          <w:kern w:val="0"/>
-          <w:sz w:val="24"/>
-          <w:szCs w:val="24"/>
-        </w:rPr>
-        <w:t xml:space="preserve">Vanpatten, B., &amp; Cadierno, T. (1993). Input Processing and Second Language Acquisition: A Role for Instruction. </w:t>
+      <w:proofErr w:type="spellStart"/>
+      <w:r>
+        <w:rPr>
+          <w:rFonts w:ascii="Times New Roman" w:hAnsi="Times New Roman" w:cs="Times New Roman"/>
+          <w:kern w:val="0"/>
+          <w:sz w:val="24"/>
+          <w:szCs w:val="24"/>
+        </w:rPr>
+        <w:t>Vanpatten</w:t>
+      </w:r>
+      <w:proofErr w:type="spellEnd"/>
+      <w:r>
+        <w:rPr>
+          <w:rFonts w:ascii="Times New Roman" w:hAnsi="Times New Roman" w:cs="Times New Roman"/>
+          <w:kern w:val="0"/>
+          <w:sz w:val="24"/>
+          <w:szCs w:val="24"/>
+        </w:rPr>
+        <w:t xml:space="preserve">, B., &amp; </w:t>
+      </w:r>
+      <w:proofErr w:type="spellStart"/>
+      <w:r>
+        <w:rPr>
+          <w:rFonts w:ascii="Times New Roman" w:hAnsi="Times New Roman" w:cs="Times New Roman"/>
+          <w:kern w:val="0"/>
+          <w:sz w:val="24"/>
+          <w:szCs w:val="24"/>
+        </w:rPr>
+        <w:t>Cadierno</w:t>
+      </w:r>
+      <w:proofErr w:type="spellEnd"/>
+      <w:r>
+        <w:rPr>
+          <w:rFonts w:ascii="Times New Roman" w:hAnsi="Times New Roman" w:cs="Times New Roman"/>
+          <w:kern w:val="0"/>
+          <w:sz w:val="24"/>
+          <w:szCs w:val="24"/>
+        </w:rPr>
+        <w:t xml:space="preserve">, T. (1993). Input Processing and Second Language Acquisition: A Role for Instruction. </w:t>
       </w:r>
       <w:r>
         <w:rPr>
@@ -4431,7 +5418,7 @@
       </w:pPr>
     </w:p>
   </w:comment>
-  <w:comment w:id="9" w:author="Matthew Hawkins" w:date="2018-11-01T17:01:00Z" w:initials="MH">
+  <w:comment w:id="8" w:author="Matthew Hawkins" w:date="2018-11-01T17:01:00Z" w:initials="MH">
     <w:p>
       <w:pPr>
         <w:pStyle w:val="CommentText"/>
@@ -4458,7 +5445,7 @@
   <w15:commentEx w15:paraId="4F03AC91" w15:done="0"/>
   <w15:commentEx w15:paraId="5939ECB0" w15:done="0"/>
   <w15:commentEx w15:paraId="2F96D07A" w15:done="0"/>
-  <w15:commentEx w15:paraId="1FC1E8B7" w15:done="0"/>
+  <w15:commentEx w15:paraId="4BF8B113" w15:done="1"/>
 </w15:commentsEx>
 </file>
 
@@ -4470,7 +5457,7 @@
   <w16cid:commentId w16cid:paraId="4F03AC91" w16cid:durableId="1F86038B"/>
   <w16cid:commentId w16cid:paraId="5939ECB0" w16cid:durableId="1F7DA699"/>
   <w16cid:commentId w16cid:paraId="2F96D07A" w16cid:durableId="1F83EB67"/>
-  <w16cid:commentId w16cid:paraId="1FC1E8B7" w16cid:durableId="1F85AFD9"/>
+  <w16cid:commentId w16cid:paraId="4BF8B113" w16cid:durableId="1F85AFD9"/>
 </w16cid:commentsIds>
 </file>
 

</xml_diff>

<commit_message>
1st Draft lit rev, almost finished, moved to final report
</commit_message>
<xml_diff>
--- a/Documentation/Literature Review.docx
+++ b/Documentation/Literature Review.docx
@@ -381,35 +381,21 @@
           <w:rFonts w:ascii="Times New Roman" w:hAnsi="Times New Roman" w:cs="Times New Roman"/>
           <w:sz w:val="22"/>
         </w:rPr>
-        <w:t xml:space="preserve">The articles found in psychology journals will be selected upon relevance to language acquisition </w:t>
-      </w:r>
-      <w:r>
+        <w:t>The articles found in psychology journals will be selected upon relevance to language acquisition and/or learning with technology.</w:t>
+      </w:r>
+    </w:p>
+    <w:p>
+      <w:pPr>
         <w:rPr>
           <w:rFonts w:ascii="Times New Roman" w:hAnsi="Times New Roman" w:cs="Times New Roman"/>
           <w:sz w:val="22"/>
         </w:rPr>
-        <w:t>and/or learning with</w:t>
-      </w:r>
+      </w:pPr>
       <w:r>
         <w:rPr>
           <w:rFonts w:ascii="Times New Roman" w:hAnsi="Times New Roman" w:cs="Times New Roman"/>
           <w:sz w:val="22"/>
         </w:rPr>
-        <w:t xml:space="preserve"> technology.</w:t>
-      </w:r>
-    </w:p>
-    <w:p>
-      <w:pPr>
-        <w:rPr>
-          <w:rFonts w:ascii="Times New Roman" w:hAnsi="Times New Roman" w:cs="Times New Roman"/>
-          <w:sz w:val="22"/>
-        </w:rPr>
-      </w:pPr>
-      <w:r>
-        <w:rPr>
-          <w:rFonts w:ascii="Times New Roman" w:hAnsi="Times New Roman" w:cs="Times New Roman"/>
-          <w:sz w:val="22"/>
-        </w:rPr>
         <w:t>Research was also limited to what was available online and in the University of Portsmouth library. Many articles that appeared relevant to the topic at hand where inaccessible through the University of Portsmouth on some research database websites.</w:t>
       </w:r>
     </w:p>
@@ -417,7 +403,7 @@
     <w:p>
       <w:pPr>
         <w:rPr>
-          <w:rFonts w:ascii="Times New Roman" w:hAnsi="Times New Roman" w:cs="Times New Roman" w:hint="eastAsia"/>
+          <w:rFonts w:ascii="Times New Roman" w:hAnsi="Times New Roman" w:cs="Times New Roman"/>
           <w:sz w:val="22"/>
         </w:rPr>
       </w:pPr>
@@ -579,7 +565,7 @@
         </w:numPr>
         <w:ind w:leftChars="0"/>
         <w:rPr>
-          <w:rFonts w:ascii="Times New Roman" w:hAnsi="Times New Roman" w:cs="Times New Roman" w:hint="eastAsia"/>
+          <w:rFonts w:ascii="Times New Roman" w:hAnsi="Times New Roman" w:cs="Times New Roman"/>
           <w:sz w:val="22"/>
         </w:rPr>
       </w:pPr>
@@ -1785,7 +1771,7 @@
     <w:p>
       <w:pPr>
         <w:rPr>
-          <w:rFonts w:ascii="Times New Roman" w:hAnsi="Times New Roman" w:cs="Times New Roman" w:hint="eastAsia"/>
+          <w:rFonts w:ascii="Times New Roman" w:hAnsi="Times New Roman" w:cs="Times New Roman"/>
           <w:sz w:val="24"/>
         </w:rPr>
       </w:pPr>
@@ -2626,7 +2612,7 @@
     <w:p>
       <w:pPr>
         <w:rPr>
-          <w:rFonts w:ascii="Times New Roman" w:hAnsi="Times New Roman" w:cs="Times New Roman" w:hint="eastAsia"/>
+          <w:rFonts w:ascii="Times New Roman" w:hAnsi="Times New Roman" w:cs="Times New Roman"/>
           <w:sz w:val="24"/>
         </w:rPr>
       </w:pPr>
@@ -4122,201 +4108,521 @@
           <w:rFonts w:ascii="Times New Roman" w:hAnsi="Times New Roman" w:cs="Times New Roman"/>
           <w:sz w:val="24"/>
         </w:rPr>
-        <w:t>Rahimi</w:t>
-      </w:r>
-      <w:r>
-        <w:rPr>
-          <w:rFonts w:ascii="Times New Roman" w:hAnsi="Times New Roman" w:cs="Times New Roman"/>
-          <w:sz w:val="24"/>
-        </w:rPr>
-        <w:t xml:space="preserve"> &amp; Miri</w:t>
-      </w:r>
-      <w:r>
-        <w:rPr>
-          <w:rFonts w:ascii="Times New Roman" w:hAnsi="Times New Roman" w:cs="Times New Roman"/>
-          <w:sz w:val="24"/>
-        </w:rPr>
-        <w:t xml:space="preserve"> (2014</w:t>
-      </w:r>
-      <w:r>
-        <w:rPr>
-          <w:rFonts w:ascii="Times New Roman" w:hAnsi="Times New Roman" w:cs="Times New Roman"/>
-          <w:sz w:val="24"/>
-        </w:rPr>
-        <w:t>, p. 1472</w:t>
-      </w:r>
-      <w:r>
-        <w:rPr>
-          <w:rFonts w:ascii="Times New Roman" w:hAnsi="Times New Roman" w:cs="Times New Roman"/>
-          <w:sz w:val="24"/>
-        </w:rPr>
-        <w:t>)</w:t>
-      </w:r>
-      <w:r>
-        <w:rPr>
-          <w:rFonts w:ascii="Times New Roman" w:hAnsi="Times New Roman" w:cs="Times New Roman"/>
-          <w:sz w:val="24"/>
-        </w:rPr>
-        <w:t xml:space="preserve"> showed that students with access to a digital copy of a dictionary on their phones outperformed learners with a physical copy of the same dictionary.</w:t>
-      </w:r>
-      <w:r>
-        <w:rPr>
-          <w:rFonts w:ascii="Times New Roman" w:hAnsi="Times New Roman" w:cs="Times New Roman"/>
-          <w:sz w:val="24"/>
+        <w:t>When</w:t>
+      </w:r>
+      <w:r>
+        <w:rPr>
+          <w:rFonts w:ascii="Times New Roman" w:hAnsi="Times New Roman" w:cs="Times New Roman"/>
+          <w:sz w:val="24"/>
+        </w:rPr>
+        <w:t xml:space="preserve"> investigating</w:t>
+      </w:r>
+      <w:r>
+        <w:rPr>
+          <w:rFonts w:ascii="Times New Roman" w:hAnsi="Times New Roman" w:cs="Times New Roman"/>
+          <w:sz w:val="24"/>
+        </w:rPr>
+        <w:t xml:space="preserve"> the</w:t>
+      </w:r>
+      <w:r>
+        <w:rPr>
+          <w:rFonts w:ascii="Times New Roman" w:hAnsi="Times New Roman" w:cs="Times New Roman"/>
+          <w:sz w:val="24"/>
+        </w:rPr>
+        <w:t xml:space="preserve"> existing software, there are </w:t>
+      </w:r>
+      <w:r>
+        <w:rPr>
+          <w:rFonts w:ascii="Times New Roman" w:hAnsi="Times New Roman" w:cs="Times New Roman"/>
+          <w:sz w:val="24"/>
+        </w:rPr>
+        <w:t>several</w:t>
+      </w:r>
+      <w:r>
+        <w:rPr>
+          <w:rFonts w:ascii="Times New Roman" w:hAnsi="Times New Roman" w:cs="Times New Roman"/>
+          <w:sz w:val="24"/>
+        </w:rPr>
+        <w:t xml:space="preserve"> criteria to look at in order to compare and contrast them. Nakata (2011, p. 28) provides a list of 11 criterion for analysing flashcar</w:t>
+      </w:r>
+      <w:r>
+        <w:rPr>
+          <w:rFonts w:ascii="Times New Roman" w:hAnsi="Times New Roman" w:cs="Times New Roman"/>
+          <w:sz w:val="24"/>
+        </w:rPr>
+        <w:t xml:space="preserve">d software which will be used to analyse the following software. </w:t>
+      </w:r>
+      <w:r>
+        <w:rPr>
+          <w:rFonts w:ascii="Times New Roman" w:hAnsi="Times New Roman" w:cs="Times New Roman"/>
+          <w:sz w:val="24"/>
+        </w:rPr>
+        <w:t>Existing software will be software that language learners use for language learning.</w:t>
+      </w:r>
+    </w:p>
+    <w:p>
+      <w:pPr>
+        <w:rPr>
+          <w:rFonts w:ascii="Times New Roman" w:hAnsi="Times New Roman" w:cs="Times New Roman"/>
+          <w:i/>
+          <w:sz w:val="24"/>
+        </w:rPr>
+      </w:pPr>
+    </w:p>
+    <w:p>
+      <w:pPr>
+        <w:rPr>
+          <w:rFonts w:ascii="Times New Roman" w:hAnsi="Times New Roman" w:cs="Times New Roman"/>
+          <w:kern w:val="0"/>
+          <w:sz w:val="24"/>
+          <w:szCs w:val="24"/>
+        </w:rPr>
+      </w:pPr>
+      <w:r>
+        <w:rPr>
+          <w:rFonts w:ascii="Times New Roman" w:hAnsi="Times New Roman" w:cs="Times New Roman"/>
+          <w:kern w:val="0"/>
+          <w:sz w:val="24"/>
+          <w:szCs w:val="24"/>
+        </w:rPr>
+        <w:t xml:space="preserve">Anki (n.d.) is an </w:t>
+      </w:r>
+      <w:r>
+        <w:rPr>
+          <w:rFonts w:ascii="Times New Roman" w:hAnsi="Times New Roman" w:cs="Times New Roman"/>
+          <w:kern w:val="0"/>
+          <w:sz w:val="24"/>
+          <w:szCs w:val="24"/>
+        </w:rPr>
+        <w:t>example of a spaced repetition flas</w:t>
+      </w:r>
+      <w:r>
+        <w:rPr>
+          <w:rFonts w:ascii="Times New Roman" w:hAnsi="Times New Roman" w:cs="Times New Roman"/>
+          <w:kern w:val="0"/>
+          <w:sz w:val="24"/>
+          <w:szCs w:val="24"/>
+        </w:rPr>
+        <w:t xml:space="preserve">hcard software that’s used by </w:t>
+      </w:r>
+      <w:r>
+        <w:rPr>
+          <w:rFonts w:ascii="Times New Roman" w:hAnsi="Times New Roman" w:cs="Times New Roman"/>
+          <w:kern w:val="0"/>
+          <w:sz w:val="24"/>
+          <w:szCs w:val="24"/>
+        </w:rPr>
+        <w:t>a range of students for many different subjects (AnkiWeb, n.d.). Anki (n.d.) claims that</w:t>
+      </w:r>
+      <w:r>
+        <w:rPr>
+          <w:rFonts w:ascii="Times New Roman" w:hAnsi="Times New Roman" w:cs="Times New Roman"/>
+          <w:kern w:val="0"/>
+          <w:sz w:val="24"/>
+          <w:szCs w:val="24"/>
+        </w:rPr>
+        <w:t xml:space="preserve"> “</w:t>
+      </w:r>
+      <w:r>
+        <w:rPr>
+          <w:rFonts w:ascii="Times New Roman" w:hAnsi="Times New Roman" w:cs="Times New Roman"/>
+          <w:kern w:val="0"/>
+          <w:sz w:val="24"/>
+          <w:szCs w:val="24"/>
+        </w:rPr>
+        <w:t>it's a lot more efficient than traditional study methods, you can either greatly decrease your time spent studying, or greatly increase the amount you learn.</w:t>
+      </w:r>
+      <w:r>
+        <w:rPr>
+          <w:rFonts w:ascii="Times New Roman" w:hAnsi="Times New Roman" w:cs="Times New Roman"/>
+          <w:kern w:val="0"/>
+          <w:sz w:val="24"/>
+          <w:szCs w:val="24"/>
+        </w:rPr>
+        <w:t>”</w:t>
+      </w:r>
+      <w:r>
+        <w:rPr>
+          <w:rFonts w:ascii="Times New Roman" w:hAnsi="Times New Roman" w:cs="Times New Roman"/>
+          <w:kern w:val="0"/>
+          <w:sz w:val="24"/>
+          <w:szCs w:val="24"/>
+        </w:rPr>
+        <w:t>.</w:t>
+      </w:r>
+      <w:r>
+        <w:rPr>
+          <w:rFonts w:ascii="Times New Roman" w:hAnsi="Times New Roman" w:cs="Times New Roman"/>
+          <w:kern w:val="0"/>
+          <w:sz w:val="24"/>
+          <w:szCs w:val="24"/>
         </w:rPr>
         <w:t xml:space="preserve"> </w:t>
       </w:r>
       <w:r>
         <w:rPr>
           <w:rFonts w:ascii="Times New Roman" w:hAnsi="Times New Roman" w:cs="Times New Roman"/>
-          <w:sz w:val="24"/>
-        </w:rPr>
-        <w:t>This study suggests that hav</w:t>
-      </w:r>
-      <w:r>
-        <w:rPr>
-          <w:rFonts w:ascii="Times New Roman" w:hAnsi="Times New Roman" w:cs="Times New Roman"/>
-          <w:sz w:val="24"/>
-        </w:rPr>
-        <w:t xml:space="preserve">ing easy access to a dictionary </w:t>
-      </w:r>
-      <w:r>
-        <w:rPr>
-          <w:rFonts w:ascii="Times New Roman" w:hAnsi="Times New Roman" w:cs="Times New Roman"/>
-          <w:sz w:val="24"/>
-        </w:rPr>
-        <w:t>pl</w:t>
-      </w:r>
-      <w:r>
-        <w:rPr>
-          <w:rFonts w:ascii="Times New Roman" w:hAnsi="Times New Roman" w:cs="Times New Roman"/>
-          <w:sz w:val="24"/>
-        </w:rPr>
-        <w:t xml:space="preserve">ays a vital role in a language learners success. </w:t>
-      </w:r>
-      <w:r>
-        <w:rPr>
-          <w:rFonts w:ascii="Times New Roman" w:hAnsi="Times New Roman" w:cs="Times New Roman"/>
-          <w:sz w:val="24"/>
-        </w:rPr>
-        <w:t xml:space="preserve">The quick dictionary look-up Google Chrome extension </w:t>
-      </w:r>
-      <w:r>
-        <w:rPr>
-          <w:rFonts w:ascii="Times New Roman" w:hAnsi="Times New Roman" w:cs="Times New Roman"/>
-          <w:sz w:val="24"/>
-        </w:rPr>
-        <w:t>rikaikun</w:t>
-      </w:r>
-      <w:r>
-        <w:rPr>
-          <w:rFonts w:ascii="Times New Roman" w:hAnsi="Times New Roman" w:cs="Times New Roman"/>
-          <w:sz w:val="24"/>
-        </w:rPr>
-        <w:t xml:space="preserve"> provides pop-up definitions for words </w:t>
-      </w:r>
-      <w:r>
-        <w:rPr>
-          <w:rFonts w:ascii="Times New Roman" w:hAnsi="Times New Roman" w:cs="Times New Roman"/>
-          <w:sz w:val="24"/>
-        </w:rPr>
-        <w:t>and grammar</w:t>
-      </w:r>
-      <w:r>
-        <w:rPr>
-          <w:rFonts w:ascii="Times New Roman" w:hAnsi="Times New Roman" w:cs="Times New Roman"/>
-          <w:sz w:val="24"/>
-        </w:rPr>
-        <w:t xml:space="preserve"> and is</w:t>
-      </w:r>
-      <w:r>
-        <w:rPr>
-          <w:rFonts w:ascii="Times New Roman" w:hAnsi="Times New Roman" w:cs="Times New Roman"/>
-          <w:sz w:val="24"/>
-        </w:rPr>
-        <w:t xml:space="preserve"> very popular among Japanese learners with over</w:t>
-      </w:r>
-      <w:r>
-        <w:rPr>
-          <w:rFonts w:ascii="Times New Roman" w:hAnsi="Times New Roman" w:cs="Times New Roman"/>
-          <w:sz w:val="24"/>
-        </w:rPr>
-        <w:t xml:space="preserve"> 199,000 users, Speed (n.d.)</w:t>
-      </w:r>
-      <w:r>
-        <w:rPr>
-          <w:rFonts w:ascii="Times New Roman" w:hAnsi="Times New Roman" w:cs="Times New Roman"/>
-          <w:sz w:val="24"/>
-        </w:rPr>
-        <w:t>. A</w:t>
-      </w:r>
-      <w:r>
-        <w:rPr>
-          <w:rFonts w:ascii="Times New Roman" w:hAnsi="Times New Roman" w:cs="Times New Roman"/>
-          <w:sz w:val="24"/>
-        </w:rPr>
-        <w:t xml:space="preserve"> s</w:t>
-      </w:r>
-      <w:r>
-        <w:rPr>
-          <w:rFonts w:ascii="Times New Roman" w:hAnsi="Times New Roman" w:cs="Times New Roman"/>
-          <w:sz w:val="24"/>
-        </w:rPr>
-        <w:t>imilar implementation of a hover over dictionary would be very useful for learners to have built-in to their language learning apps.</w:t>
-      </w:r>
-    </w:p>
-    <w:p>
-      <w:pPr>
-        <w:rPr>
-          <w:rFonts w:ascii="Times New Roman" w:hAnsi="Times New Roman" w:cs="Times New Roman"/>
-          <w:i/>
-          <w:sz w:val="24"/>
-        </w:rPr>
-      </w:pPr>
-    </w:p>
-    <w:p>
-      <w:pPr>
-        <w:rPr>
-          <w:rFonts w:ascii="Times New Roman" w:hAnsi="Times New Roman" w:cs="Times New Roman"/>
-          <w:sz w:val="24"/>
-        </w:rPr>
-      </w:pPr>
-      <w:r>
-        <w:rPr>
-          <w:rFonts w:ascii="Times New Roman" w:hAnsi="Times New Roman" w:cs="Times New Roman"/>
-          <w:kern w:val="0"/>
-          <w:sz w:val="24"/>
-          <w:szCs w:val="24"/>
-        </w:rPr>
-        <w:t xml:space="preserve">Anki (n.d.) is an </w:t>
-      </w:r>
-      <w:r>
-        <w:rPr>
-          <w:rFonts w:ascii="Times New Roman" w:hAnsi="Times New Roman" w:cs="Times New Roman"/>
-          <w:kern w:val="0"/>
-          <w:sz w:val="24"/>
-          <w:szCs w:val="24"/>
-        </w:rPr>
-        <w:t>example of a spaced repetition flashcard software that’s used by a large portion of medical science and language students because it claims that “</w:t>
-      </w:r>
-      <w:r>
-        <w:rPr>
-          <w:rFonts w:ascii="Times New Roman" w:hAnsi="Times New Roman" w:cs="Times New Roman"/>
-          <w:kern w:val="0"/>
-          <w:sz w:val="24"/>
-          <w:szCs w:val="24"/>
-        </w:rPr>
-        <w:t>it's a lot more efficient than traditional study methods, you can either greatly decrease your time spent studying, or greatly increase the amount you learn.</w:t>
-      </w:r>
-      <w:r>
-        <w:rPr>
-          <w:rFonts w:ascii="Times New Roman" w:hAnsi="Times New Roman" w:cs="Times New Roman"/>
-          <w:kern w:val="0"/>
-          <w:sz w:val="24"/>
-          <w:szCs w:val="24"/>
-        </w:rPr>
-        <w:t>”</w:t>
-      </w:r>
+          <w:kern w:val="0"/>
+          <w:sz w:val="24"/>
+          <w:szCs w:val="24"/>
+        </w:rPr>
+        <w:t>Anki has mobile, desktop and even a web version which all allow varying degrees of functionality. For this evaluation, we will be looking at the software designed to run on a Windows operating system.</w:t>
+      </w:r>
+    </w:p>
+    <w:p>
+      <w:pPr>
+        <w:rPr>
+          <w:rFonts w:ascii="Times New Roman" w:hAnsi="Times New Roman" w:cs="Times New Roman"/>
+          <w:kern w:val="0"/>
+          <w:sz w:val="24"/>
+          <w:szCs w:val="24"/>
+        </w:rPr>
+      </w:pPr>
+    </w:p>
+    <w:p>
+      <w:pPr>
+        <w:rPr>
+          <w:rFonts w:ascii="Times New Roman" w:hAnsi="Times New Roman" w:cs="Times New Roman" w:hint="eastAsia"/>
+          <w:kern w:val="0"/>
+          <w:sz w:val="24"/>
+          <w:szCs w:val="24"/>
+        </w:rPr>
+      </w:pPr>
+      <w:r>
+        <w:rPr>
+          <w:rFonts w:ascii="Times New Roman" w:hAnsi="Times New Roman" w:cs="Times New Roman"/>
+          <w:kern w:val="0"/>
+          <w:sz w:val="24"/>
+          <w:szCs w:val="24"/>
+        </w:rPr>
+        <w:t xml:space="preserve">Anki is </w:t>
+      </w:r>
+      <w:r>
+        <w:rPr>
+          <w:rFonts w:ascii="Times New Roman" w:hAnsi="Times New Roman" w:cs="Times New Roman"/>
+          <w:kern w:val="0"/>
+          <w:sz w:val="24"/>
+          <w:szCs w:val="24"/>
+        </w:rPr>
+        <w:t xml:space="preserve">a simple looking piece of software which allows users to create simple Front and Back flashcards, however, the software provides a flexible card and note creation system that allows users to make almost any type of flashcard they with by adding, removing and editing “Fields” on the cards. </w:t>
+      </w:r>
+    </w:p>
+    <w:p>
+      <w:pPr>
+        <w:rPr>
+          <w:rFonts w:ascii="Times New Roman" w:hAnsi="Times New Roman" w:cs="Times New Roman"/>
+          <w:sz w:val="24"/>
+        </w:rPr>
+      </w:pPr>
+      <w:r>
+        <w:rPr>
+          <w:rFonts w:ascii="Times New Roman" w:hAnsi="Times New Roman" w:cs="Times New Roman"/>
+          <w:noProof/>
+          <w:kern w:val="0"/>
+          <w:sz w:val="24"/>
+          <w:szCs w:val="24"/>
+        </w:rPr>
+        <w:lastRenderedPageBreak/>
+        <w:drawing>
+          <wp:inline distT="0" distB="0" distL="0" distR="0" wp14:anchorId="6012DC74" wp14:editId="5FC42965">
+            <wp:extent cx="2803647" cy="1799872"/>
+            <wp:effectExtent l="0" t="0" r="0" b="0"/>
+            <wp:docPr id="2" name="Picture 2"/>
+            <wp:cNvGraphicFramePr>
+              <a:graphicFrameLocks xmlns:a="http://schemas.openxmlformats.org/drawingml/2006/main" noChangeAspect="1"/>
+            </wp:cNvGraphicFramePr>
+            <a:graphic xmlns:a="http://schemas.openxmlformats.org/drawingml/2006/main">
+              <a:graphicData uri="http://schemas.openxmlformats.org/drawingml/2006/picture">
+                <pic:pic xmlns:pic="http://schemas.openxmlformats.org/drawingml/2006/picture">
+                  <pic:nvPicPr>
+                    <pic:cNvPr id="0" name="Picture 1"/>
+                    <pic:cNvPicPr>
+                      <a:picLocks noChangeAspect="1" noChangeArrowheads="1"/>
+                    </pic:cNvPicPr>
+                  </pic:nvPicPr>
+                  <pic:blipFill>
+                    <a:blip r:embed="rId10">
+                      <a:extLst>
+                        <a:ext uri="{28A0092B-C50C-407E-A947-70E740481C1C}">
+                          <a14:useLocalDpi xmlns:a14="http://schemas.microsoft.com/office/drawing/2010/main" val="0"/>
+                        </a:ext>
+                      </a:extLst>
+                    </a:blip>
+                    <a:srcRect/>
+                    <a:stretch>
+                      <a:fillRect/>
+                    </a:stretch>
+                  </pic:blipFill>
+                  <pic:spPr bwMode="auto">
+                    <a:xfrm>
+                      <a:off x="0" y="0"/>
+                      <a:ext cx="2817735" cy="1808916"/>
+                    </a:xfrm>
+                    <a:prstGeom prst="rect">
+                      <a:avLst/>
+                    </a:prstGeom>
+                    <a:noFill/>
+                    <a:ln>
+                      <a:noFill/>
+                    </a:ln>
+                  </pic:spPr>
+                </pic:pic>
+              </a:graphicData>
+            </a:graphic>
+          </wp:inline>
+        </w:drawing>
+      </w:r>
+      <w:r>
+        <w:rPr>
+          <w:rFonts w:ascii="Times New Roman" w:hAnsi="Times New Roman" w:cs="Times New Roman"/>
+          <w:noProof/>
+          <w:kern w:val="0"/>
+          <w:sz w:val="24"/>
+          <w:szCs w:val="24"/>
+        </w:rPr>
+        <w:drawing>
+          <wp:inline distT="0" distB="0" distL="0" distR="0" wp14:anchorId="3BBF7E14" wp14:editId="42C9D3EB">
+            <wp:extent cx="2508871" cy="1809750"/>
+            <wp:effectExtent l="0" t="0" r="6350" b="0"/>
+            <wp:docPr id="3" name="Picture 3"/>
+            <wp:cNvGraphicFramePr>
+              <a:graphicFrameLocks xmlns:a="http://schemas.openxmlformats.org/drawingml/2006/main" noChangeAspect="1"/>
+            </wp:cNvGraphicFramePr>
+            <a:graphic xmlns:a="http://schemas.openxmlformats.org/drawingml/2006/main">
+              <a:graphicData uri="http://schemas.openxmlformats.org/drawingml/2006/picture">
+                <pic:pic xmlns:pic="http://schemas.openxmlformats.org/drawingml/2006/picture">
+                  <pic:nvPicPr>
+                    <pic:cNvPr id="0" name="Picture 2"/>
+                    <pic:cNvPicPr>
+                      <a:picLocks noChangeAspect="1" noChangeArrowheads="1"/>
+                    </pic:cNvPicPr>
+                  </pic:nvPicPr>
+                  <pic:blipFill>
+                    <a:blip r:embed="rId11">
+                      <a:extLst>
+                        <a:ext uri="{28A0092B-C50C-407E-A947-70E740481C1C}">
+                          <a14:useLocalDpi xmlns:a14="http://schemas.microsoft.com/office/drawing/2010/main" val="0"/>
+                        </a:ext>
+                      </a:extLst>
+                    </a:blip>
+                    <a:srcRect/>
+                    <a:stretch>
+                      <a:fillRect/>
+                    </a:stretch>
+                  </pic:blipFill>
+                  <pic:spPr bwMode="auto">
+                    <a:xfrm>
+                      <a:off x="0" y="0"/>
+                      <a:ext cx="2533250" cy="1827336"/>
+                    </a:xfrm>
+                    <a:prstGeom prst="rect">
+                      <a:avLst/>
+                    </a:prstGeom>
+                    <a:noFill/>
+                    <a:ln>
+                      <a:noFill/>
+                    </a:ln>
+                  </pic:spPr>
+                </pic:pic>
+              </a:graphicData>
+            </a:graphic>
+          </wp:inline>
+        </w:drawing>
+      </w:r>
+    </w:p>
+    <w:p>
+      <w:pPr>
+        <w:rPr>
+          <w:rFonts w:ascii="Times New Roman" w:hAnsi="Times New Roman" w:cs="Times New Roman" w:hint="eastAsia"/>
+          <w:sz w:val="24"/>
+        </w:rPr>
+      </w:pPr>
+      <w:r>
+        <w:rPr>
+          <w:rFonts w:ascii="Times New Roman" w:hAnsi="Times New Roman" w:cs="Times New Roman"/>
+          <w:sz w:val="24"/>
+        </w:rPr>
+        <w:t>Figure 2. Anki’s home screen.             Figure 3. An example of a flashcard in Anki.</w:t>
+      </w:r>
+    </w:p>
+    <w:p>
+      <w:pPr>
+        <w:rPr>
+          <w:rFonts w:ascii="Times New Roman" w:hAnsi="Times New Roman" w:cs="Times New Roman"/>
+          <w:sz w:val="24"/>
+        </w:rPr>
+      </w:pPr>
+    </w:p>
+    <w:p>
+      <w:pPr>
+        <w:rPr>
+          <w:rFonts w:ascii="Times New Roman" w:hAnsi="Times New Roman" w:cs="Times New Roman"/>
+          <w:sz w:val="24"/>
+        </w:rPr>
+      </w:pPr>
+      <w:r>
+        <w:rPr>
+          <w:rFonts w:ascii="Times New Roman" w:hAnsi="Times New Roman" w:cs="Times New Roman"/>
+          <w:sz w:val="24"/>
+        </w:rPr>
+        <w:t>The layout and style of cards can be changed very easily in Anki as the software uses HTML and CSS to display cards and gives access to changing this code to the user. Users can also create and share decks, note types and even code addons to create extra functionality.</w:t>
+      </w:r>
+    </w:p>
+    <w:p>
+      <w:pPr>
+        <w:rPr>
+          <w:rFonts w:ascii="Times New Roman" w:hAnsi="Times New Roman" w:cs="Times New Roman"/>
+          <w:sz w:val="24"/>
+        </w:rPr>
+      </w:pPr>
+    </w:p>
+    <w:p>
+      <w:pPr>
+        <w:rPr>
+          <w:rFonts w:ascii="Times New Roman" w:hAnsi="Times New Roman" w:cs="Times New Roman"/>
+          <w:sz w:val="24"/>
+        </w:rPr>
+      </w:pPr>
+      <w:r>
+        <w:rPr>
+          <w:rFonts w:ascii="Times New Roman" w:hAnsi="Times New Roman" w:cs="Times New Roman" w:hint="eastAsia"/>
+          <w:sz w:val="24"/>
+        </w:rPr>
+        <w:t>Anki without addons supports Japanese learning but doesn</w:t>
+      </w:r>
+      <w:r>
+        <w:rPr>
+          <w:rFonts w:ascii="Times New Roman" w:hAnsi="Times New Roman" w:cs="Times New Roman"/>
+          <w:sz w:val="24"/>
+        </w:rPr>
+        <w:t>’t allow the displaying of furigana. To get furigana functionality the learner must install a Japanese Support</w:t>
+      </w:r>
+      <w:r>
+        <w:rPr>
+          <w:rFonts w:ascii="Times New Roman" w:hAnsi="Times New Roman" w:cs="Times New Roman"/>
+          <w:sz w:val="24"/>
+        </w:rPr>
+        <w:t xml:space="preserve"> (n.d.)</w:t>
+      </w:r>
+      <w:r>
+        <w:rPr>
+          <w:rFonts w:ascii="Times New Roman" w:hAnsi="Times New Roman" w:cs="Times New Roman"/>
+          <w:sz w:val="24"/>
+        </w:rPr>
+        <w:t xml:space="preserve"> addon, which isn’t perfect in its furigana generation and makes simple mistakes like generating </w:t>
+      </w:r>
+      <w:r>
+        <w:rPr>
+          <w:rFonts w:ascii="Meiryo UI" w:eastAsia="Meiryo UI" w:hAnsi="Meiryo UI" w:cs="Times New Roman" w:hint="eastAsia"/>
+        </w:rPr>
+        <w:t>いちにん</w:t>
+      </w:r>
+      <w:r>
+        <w:rPr>
+          <w:rFonts w:ascii="Times New Roman" w:hAnsi="Times New Roman" w:cs="Times New Roman"/>
+          <w:sz w:val="24"/>
+        </w:rPr>
+        <w:t xml:space="preserve"> (ichninn) for the word </w:t>
+      </w:r>
+      <w:r>
+        <w:rPr>
+          <w:rFonts w:ascii="Meiryo UI" w:eastAsia="Meiryo UI" w:hAnsi="Meiryo UI" w:cs="Times New Roman" w:hint="eastAsia"/>
+        </w:rPr>
+        <w:t>一人</w:t>
+      </w:r>
+      <w:r>
+        <w:rPr>
+          <w:rFonts w:ascii="Times New Roman" w:hAnsi="Times New Roman" w:cs="Times New Roman" w:hint="eastAsia"/>
+          <w:sz w:val="24"/>
+        </w:rPr>
+        <w:t>, which is</w:t>
+      </w:r>
+      <w:r>
+        <w:rPr>
+          <w:rFonts w:ascii="Times New Roman" w:hAnsi="Times New Roman" w:cs="Times New Roman"/>
+          <w:sz w:val="24"/>
+        </w:rPr>
+        <w:t xml:space="preserve"> usually, but not always,</w:t>
+      </w:r>
+      <w:r>
+        <w:rPr>
+          <w:rFonts w:ascii="Times New Roman" w:hAnsi="Times New Roman" w:cs="Times New Roman" w:hint="eastAsia"/>
+          <w:sz w:val="24"/>
+        </w:rPr>
+        <w:t xml:space="preserve"> </w:t>
+      </w:r>
+      <w:r>
+        <w:rPr>
+          <w:rFonts w:ascii="Times New Roman" w:hAnsi="Times New Roman" w:cs="Times New Roman"/>
+          <w:sz w:val="24"/>
+        </w:rPr>
+        <w:t>pronounced</w:t>
+      </w:r>
+      <w:r>
+        <w:rPr>
+          <w:rFonts w:ascii="Times New Roman" w:hAnsi="Times New Roman" w:cs="Times New Roman"/>
+          <w:sz w:val="24"/>
+        </w:rPr>
+        <w:t xml:space="preserve"> as</w:t>
+      </w:r>
+      <w:r>
+        <w:rPr>
+          <w:rFonts w:ascii="Times New Roman" w:hAnsi="Times New Roman" w:cs="Times New Roman" w:hint="eastAsia"/>
+          <w:sz w:val="24"/>
+        </w:rPr>
+        <w:t xml:space="preserve"> </w:t>
+      </w:r>
+      <w:r>
+        <w:rPr>
+          <w:rFonts w:ascii="Meiryo UI" w:eastAsia="Meiryo UI" w:hAnsi="Meiryo UI" w:cs="Times New Roman" w:hint="eastAsia"/>
+        </w:rPr>
+        <w:t>ひとり</w:t>
+      </w:r>
+      <w:r>
+        <w:rPr>
+          <w:rFonts w:ascii="Meiryo UI" w:eastAsia="Meiryo UI" w:hAnsi="Meiryo UI" w:cs="Times New Roman" w:hint="eastAsia"/>
+        </w:rPr>
+        <w:t xml:space="preserve"> </w:t>
+      </w:r>
+      <w:r>
+        <w:rPr>
+          <w:rFonts w:ascii="Times New Roman" w:hAnsi="Times New Roman" w:cs="Times New Roman"/>
+          <w:sz w:val="24"/>
+        </w:rPr>
+        <w:t>(hitori)</w:t>
+      </w:r>
+      <w:r>
+        <w:rPr>
+          <w:rFonts w:ascii="Times New Roman" w:hAnsi="Times New Roman" w:cs="Times New Roman"/>
+          <w:sz w:val="24"/>
+        </w:rPr>
+        <w:t>.</w:t>
+      </w:r>
+    </w:p>
+    <w:p>
+      <w:pPr>
+        <w:rPr>
+          <w:rFonts w:ascii="Times New Roman" w:hAnsi="Times New Roman" w:cs="Times New Roman"/>
+          <w:sz w:val="24"/>
+        </w:rPr>
+      </w:pPr>
+    </w:p>
+    <w:p>
+      <w:pPr>
+        <w:rPr>
+          <w:rFonts w:ascii="Times New Roman" w:hAnsi="Times New Roman" w:cs="Times New Roman" w:hint="eastAsia"/>
+          <w:sz w:val="24"/>
+        </w:rPr>
+      </w:pPr>
+      <w:r>
+        <w:rPr>
+          <w:rFonts w:ascii="Times New Roman" w:hAnsi="Times New Roman" w:cs="Times New Roman"/>
+          <w:sz w:val="24"/>
+        </w:rPr>
+        <w:t xml:space="preserve">According to Anki’s Manual (n.d.), “Anki’s spaced repetition algorithm is based on the SuperMemo 2 algorithm”. While there are a few changes, one of the changes that has </w:t>
+      </w:r>
+      <w:bookmarkStart w:id="9" w:name="_GoBack"/>
+      <w:bookmarkEnd w:id="9"/>
     </w:p>
     <w:p>
       <w:pPr>
@@ -4351,7 +4657,7 @@
     <w:p>
       <w:pPr>
         <w:rPr>
-          <w:rFonts w:ascii="Times New Roman" w:hAnsi="Times New Roman" w:cs="Times New Roman" w:hint="eastAsia"/>
+          <w:rFonts w:ascii="Times New Roman" w:hAnsi="Times New Roman" w:cs="Times New Roman"/>
           <w:sz w:val="24"/>
         </w:rPr>
       </w:pPr>
@@ -4540,6 +4846,7 @@
           <w:b/>
           <w:sz w:val="24"/>
         </w:rPr>
+        <w:lastRenderedPageBreak/>
         <w:t>Spaced repetition algorithms</w:t>
       </w:r>
     </w:p>
@@ -4611,8 +4918,6 @@
         </w:rPr>
         <w:t>Leitner system</w:t>
       </w:r>
-      <w:bookmarkStart w:id="9" w:name="_GoBack"/>
-      <w:bookmarkEnd w:id="9"/>
     </w:p>
     <w:p>
       <w:pPr>
@@ -4672,22 +4977,82 @@
       <w:pPr>
         <w:rPr>
           <w:rFonts w:ascii="Times New Roman" w:hAnsi="Times New Roman" w:cs="Times New Roman"/>
-          <w:sz w:val="24"/>
-        </w:rPr>
-      </w:pPr>
-    </w:p>
-    <w:p>
-      <w:pPr>
-        <w:rPr>
-          <w:rFonts w:ascii="Times New Roman" w:hAnsi="Times New Roman" w:cs="Times New Roman"/>
           <w:sz w:val="28"/>
         </w:rPr>
       </w:pPr>
-      <w:r>
+    </w:p>
+    <w:p>
+      <w:pPr>
         <w:rPr>
           <w:rFonts w:ascii="Times New Roman" w:hAnsi="Times New Roman" w:cs="Times New Roman"/>
           <w:sz w:val="28"/>
         </w:rPr>
+      </w:pPr>
+      <w:r>
+        <w:rPr>
+          <w:rFonts w:ascii="Times New Roman" w:hAnsi="Times New Roman" w:cs="Times New Roman"/>
+          <w:sz w:val="28"/>
+        </w:rPr>
+        <w:t>Using Dictionaries</w:t>
+      </w:r>
+    </w:p>
+    <w:p>
+      <w:pPr>
+        <w:rPr>
+          <w:rFonts w:ascii="Times New Roman" w:hAnsi="Times New Roman" w:cs="Times New Roman"/>
+          <w:sz w:val="24"/>
+        </w:rPr>
+      </w:pPr>
+      <w:r>
+        <w:rPr>
+          <w:rFonts w:ascii="Times New Roman" w:hAnsi="Times New Roman" w:cs="Times New Roman"/>
+          <w:sz w:val="24"/>
+        </w:rPr>
+        <w:t>Rahimi &amp; Miri (2014, p. 1472) showed that students with access to a digital copy of a dictionary on their phones outperformed learners with a physical copy of the same dictionary.</w:t>
+      </w:r>
+      <w:r>
+        <w:rPr>
+          <w:rFonts w:ascii="Times New Roman" w:hAnsi="Times New Roman" w:cs="Times New Roman"/>
+          <w:sz w:val="24"/>
+        </w:rPr>
+        <w:t xml:space="preserve"> </w:t>
+      </w:r>
+      <w:r>
+        <w:rPr>
+          <w:rFonts w:ascii="Times New Roman" w:hAnsi="Times New Roman" w:cs="Times New Roman"/>
+          <w:sz w:val="24"/>
+        </w:rPr>
+        <w:t>This study suggests that having easy access to a dictionary plays a vital role in a language learners success. The quick dictionary look-up Google Chrome extension rikaikun provides pop-up definitions for words and grammar and is very popular among Japanese learners with over 199,000 users, Speed (n.d.). A similar implementation of a hover over dictionary would be very useful for learners to have built-in to their language learning apps.</w:t>
+      </w:r>
+    </w:p>
+    <w:p>
+      <w:pPr>
+        <w:rPr>
+          <w:rFonts w:ascii="Times New Roman" w:hAnsi="Times New Roman" w:cs="Times New Roman"/>
+          <w:sz w:val="24"/>
+        </w:rPr>
+      </w:pPr>
+    </w:p>
+    <w:p>
+      <w:pPr>
+        <w:rPr>
+          <w:rFonts w:ascii="Times New Roman" w:hAnsi="Times New Roman" w:cs="Times New Roman"/>
+          <w:sz w:val="24"/>
+        </w:rPr>
+      </w:pPr>
+    </w:p>
+    <w:p>
+      <w:pPr>
+        <w:rPr>
+          <w:rFonts w:ascii="Times New Roman" w:hAnsi="Times New Roman" w:cs="Times New Roman"/>
+          <w:sz w:val="28"/>
+        </w:rPr>
+      </w:pPr>
+      <w:r>
+        <w:rPr>
+          <w:rFonts w:ascii="Times New Roman" w:hAnsi="Times New Roman" w:cs="Times New Roman"/>
+          <w:sz w:val="28"/>
+        </w:rPr>
         <w:t>Conclusions</w:t>
       </w:r>
       <w:r>
@@ -4777,6 +5142,7 @@
           <w:rFonts w:ascii="Times New Roman" w:hAnsi="Times New Roman" w:cs="Times New Roman"/>
           <w:sz w:val="24"/>
         </w:rPr>
+        <w:lastRenderedPageBreak/>
         <w:t>Good flashcard systems allow users to make their own cards…</w:t>
       </w:r>
     </w:p>
@@ -4836,7 +5202,7 @@
         </w:rPr>
         <w:t xml:space="preserve">Anki - powerful, intelligent flashcards. (n.d.). Retrieved 2 November 2018, from </w:t>
       </w:r>
-      <w:hyperlink r:id="rId10" w:history="1">
+      <w:hyperlink r:id="rId12" w:history="1">
         <w:r>
           <w:rPr>
             <w:rStyle w:val="Hyperlink"/>
@@ -4913,7 +5279,7 @@
         </w:rPr>
         <w:t xml:space="preserve">(1), 124–129. </w:t>
       </w:r>
-      <w:hyperlink r:id="rId11" w:history="1">
+      <w:hyperlink r:id="rId13" w:history="1">
         <w:r>
           <w:rPr>
             <w:rStyle w:val="Hyperlink"/>
@@ -4978,7 +5344,7 @@
         </w:rPr>
         <w:t xml:space="preserve">. Retrieved 31 October 2018, from </w:t>
       </w:r>
-      <w:hyperlink r:id="rId12" w:history="1">
+      <w:hyperlink r:id="rId14" w:history="1">
         <w:r>
           <w:rPr>
             <w:rStyle w:val="Hyperlink"/>
@@ -5118,17 +5484,8 @@
           <w:sz w:val="24"/>
           <w:szCs w:val="24"/>
         </w:rPr>
-        <w:t xml:space="preserve">Fernández, C. (2011). Input Matters in SLA edited by PISKE, THORSTEN, &amp; </w:t>
-      </w:r>
-      <w:r>
-        <w:rPr>
-          <w:rFonts w:ascii="Times New Roman" w:hAnsi="Times New Roman" w:cs="Times New Roman"/>
-          <w:kern w:val="0"/>
-          <w:sz w:val="24"/>
-          <w:szCs w:val="24"/>
-        </w:rPr>
         <w:lastRenderedPageBreak/>
-        <w:t xml:space="preserve">MARTHA YOUNG–SCHOLTEN. </w:t>
+        <w:t xml:space="preserve">Fernández, C. (2011). Input Matters in SLA edited by PISKE, THORSTEN, &amp; MARTHA YOUNG–SCHOLTEN. </w:t>
       </w:r>
       <w:r>
         <w:rPr>
@@ -5170,7 +5527,7 @@
         </w:rPr>
         <w:t xml:space="preserve">(4), 673–674. </w:t>
       </w:r>
-      <w:hyperlink r:id="rId13" w:history="1">
+      <w:hyperlink r:id="rId15" w:history="1">
         <w:r>
           <w:rPr>
             <w:rStyle w:val="Hyperlink"/>
@@ -5247,7 +5604,7 @@
         </w:rPr>
         <w:t xml:space="preserve">(2), 275–301. </w:t>
       </w:r>
-      <w:hyperlink r:id="rId14" w:history="1">
+      <w:hyperlink r:id="rId16" w:history="1">
         <w:r>
           <w:rPr>
             <w:rStyle w:val="Hyperlink"/>
@@ -5344,7 +5701,7 @@
           <w:szCs w:val="24"/>
         </w:rPr>
       </w:pPr>
-      <w:hyperlink r:id="rId15" w:history="1">
+      <w:hyperlink r:id="rId17" w:history="1">
         <w:r>
           <w:rPr>
             <w:rStyle w:val="Hyperlink"/>
@@ -5545,7 +5902,7 @@
         </w:rPr>
         <w:t xml:space="preserve"> Retrieved from </w:t>
       </w:r>
-      <w:hyperlink r:id="rId16" w:history="1">
+      <w:hyperlink r:id="rId18" w:history="1">
         <w:r>
           <w:rPr>
             <w:rStyle w:val="Hyperlink"/>
@@ -5580,6 +5937,7 @@
           <w:sz w:val="24"/>
           <w:szCs w:val="24"/>
         </w:rPr>
+        <w:lastRenderedPageBreak/>
         <w:t xml:space="preserve">Speed, E. (n.d.). </w:t>
       </w:r>
       <w:r>
@@ -5618,19 +5976,9 @@
           <w:sz w:val="24"/>
           <w:szCs w:val="24"/>
         </w:rPr>
-        <w:t xml:space="preserve">November </w:t>
-      </w:r>
-      <w:r>
-        <w:rPr>
-          <w:rFonts w:ascii="Times New Roman" w:hAnsi="Times New Roman" w:cs="Times New Roman"/>
-          <w:kern w:val="0"/>
-          <w:sz w:val="24"/>
-          <w:szCs w:val="24"/>
-        </w:rPr>
-        <w:lastRenderedPageBreak/>
-        <w:t xml:space="preserve">2018, from </w:t>
-      </w:r>
-      <w:hyperlink r:id="rId17" w:history="1">
+        <w:t xml:space="preserve">November 2018, from </w:t>
+      </w:r>
+      <w:hyperlink r:id="rId19" w:history="1">
         <w:r>
           <w:rPr>
             <w:rStyle w:val="Hyperlink"/>
@@ -5667,7 +6015,7 @@
         </w:rPr>
         <w:t xml:space="preserve">The World Factbook — Central Intelligence Agency. (n.d.). Retrieved 31 October 2018, from </w:t>
       </w:r>
-      <w:hyperlink r:id="rId18" w:history="1">
+      <w:hyperlink r:id="rId20" w:history="1">
         <w:r>
           <w:rPr>
             <w:rStyle w:val="Hyperlink"/>
@@ -5744,7 +6092,7 @@
         </w:rPr>
         <w:t xml:space="preserve">(1), 45–57. </w:t>
       </w:r>
-      <w:hyperlink r:id="rId19" w:history="1">
+      <w:hyperlink r:id="rId21" w:history="1">
         <w:r>
           <w:rPr>
             <w:rStyle w:val="Hyperlink"/>
@@ -7551,7 +7899,7 @@
 </file>
 
 <file path=customXml/itemProps1.xml><?xml version="1.0" encoding="utf-8"?>
-<ds:datastoreItem xmlns:ds="http://schemas.openxmlformats.org/officeDocument/2006/customXml" ds:itemID="{0997BAC3-629A-404F-B10F-CEE335E5CB79}">
+<ds:datastoreItem xmlns:ds="http://schemas.openxmlformats.org/officeDocument/2006/customXml" ds:itemID="{B0D6E94D-5DDE-4D9C-AAC7-A82291FDC747}">
   <ds:schemaRefs>
     <ds:schemaRef ds:uri="http://schemas.openxmlformats.org/officeDocument/2006/bibliography"/>
   </ds:schemaRefs>

</xml_diff>